<commit_message>
Generic Collection and Iteration
Generic Collection and Iteration
</commit_message>
<xml_diff>
--- a/docs/CoreJava.docx
+++ b/docs/CoreJava.docx
@@ -182,8 +182,16 @@
         <w:rPr>
           <w:sz w:val="28"/>
           <w:szCs w:val="28"/>
-        </w:rPr>
-        <w:t xml:space="preserve">Encapsulation, Inheritance, Polymorphism, Abstraction, Constructor, Keywords, access modifier, package and import. </w:t>
+          <w:highlight w:val="yellow"/>
+        </w:rPr>
+        <w:t>Encapsulation, Inheritance, Polymorphism, Abstraction, Constructor, Keywords, access modifier, package and import.</w:t>
+      </w:r>
+      <w:r>
+        <w:rPr>
+          <w:sz w:val="28"/>
+          <w:szCs w:val="28"/>
+        </w:rPr>
+        <w:t xml:space="preserve"> </w:t>
       </w:r>
     </w:p>
     <w:p>
@@ -223,8 +231,46 @@
         <w:rPr>
           <w:sz w:val="28"/>
           <w:szCs w:val="28"/>
-        </w:rPr>
-        <w:t>Exception handling, Threading, Collection and JDBC</w:t>
+          <w:highlight w:val="yellow"/>
+        </w:rPr>
+        <w:t>Exception handling</w:t>
+      </w:r>
+      <w:r>
+        <w:rPr>
+          <w:sz w:val="28"/>
+          <w:szCs w:val="28"/>
+        </w:rPr>
+        <w:t xml:space="preserve">, </w:t>
+      </w:r>
+      <w:r>
+        <w:rPr>
+          <w:sz w:val="28"/>
+          <w:szCs w:val="28"/>
+          <w:highlight w:val="yellow"/>
+        </w:rPr>
+        <w:t>Threading</w:t>
+      </w:r>
+      <w:r>
+        <w:rPr>
+          <w:sz w:val="28"/>
+          <w:szCs w:val="28"/>
+        </w:rPr>
+        <w:t xml:space="preserve">, </w:t>
+      </w:r>
+      <w:r>
+        <w:rPr>
+          <w:sz w:val="28"/>
+          <w:szCs w:val="28"/>
+          <w:highlight w:val="yellow"/>
+        </w:rPr>
+        <w:t>Collection</w:t>
+      </w:r>
+      <w:r>
+        <w:rPr>
+          <w:sz w:val="28"/>
+          <w:szCs w:val="28"/>
+        </w:rPr>
+        <w:t xml:space="preserve"> and JDBC</w:t>
       </w:r>
     </w:p>
     <w:p>
@@ -381,7 +427,22 @@
           <w:szCs w:val="28"/>
         </w:rPr>
         <w:tab/>
-        <w:t xml:space="preserve">Mysql DB, SQL  </w:t>
+      </w:r>
+      <w:proofErr w:type="spellStart"/>
+      <w:r>
+        <w:rPr>
+          <w:sz w:val="28"/>
+          <w:szCs w:val="28"/>
+        </w:rPr>
+        <w:t>Mysql</w:t>
+      </w:r>
+      <w:proofErr w:type="spellEnd"/>
+      <w:r>
+        <w:rPr>
+          <w:sz w:val="28"/>
+          <w:szCs w:val="28"/>
+        </w:rPr>
+        <w:t xml:space="preserve"> DB, SQL  </w:t>
       </w:r>
     </w:p>
     <w:p>
@@ -539,12 +600,21 @@
           <w:szCs w:val="28"/>
         </w:rPr>
       </w:pPr>
-      <w:r>
-        <w:rPr>
-          <w:sz w:val="28"/>
-          <w:szCs w:val="28"/>
-        </w:rPr>
-        <w:t>Mysql Database</w:t>
+      <w:proofErr w:type="spellStart"/>
+      <w:r>
+        <w:rPr>
+          <w:sz w:val="28"/>
+          <w:szCs w:val="28"/>
+        </w:rPr>
+        <w:t>Mysql</w:t>
+      </w:r>
+      <w:proofErr w:type="spellEnd"/>
+      <w:r>
+        <w:rPr>
+          <w:sz w:val="28"/>
+          <w:szCs w:val="28"/>
+        </w:rPr>
+        <w:t xml:space="preserve"> Database</w:t>
       </w:r>
     </w:p>
     <w:p>
@@ -734,7 +804,15 @@
         </w:numPr>
       </w:pPr>
       <w:r>
-        <w:t>You can verify the installation file into C:\Program File\java\&lt;jdk-version-folder&gt;</w:t>
+        <w:t>You can verify the installation file into C:\Program File\java\&lt;</w:t>
+      </w:r>
+      <w:proofErr w:type="spellStart"/>
+      <w:r>
+        <w:t>jdk</w:t>
+      </w:r>
+      <w:proofErr w:type="spellEnd"/>
+      <w:r>
+        <w:t>-version-folder&gt;</w:t>
       </w:r>
     </w:p>
     <w:p>
@@ -1216,6 +1294,7 @@
           <w:numId w:val="1"/>
         </w:numPr>
       </w:pPr>
+      <w:proofErr w:type="spellStart"/>
       <w:r>
         <w:rPr>
           <w:b/>
@@ -1223,6 +1302,7 @@
         </w:rPr>
         <w:t>javac</w:t>
       </w:r>
+      <w:proofErr w:type="spellEnd"/>
     </w:p>
     <w:p>
       <w:pPr>
@@ -1627,7 +1707,23 @@
           <w:b/>
           <w:bCs/>
         </w:rPr>
-        <w:t>public class &lt;Class_Name&gt;</w:t>
+        <w:t>public class &lt;</w:t>
+      </w:r>
+      <w:proofErr w:type="spellStart"/>
+      <w:r>
+        <w:rPr>
+          <w:b/>
+          <w:bCs/>
+        </w:rPr>
+        <w:t>Class_Name</w:t>
+      </w:r>
+      <w:proofErr w:type="spellEnd"/>
+      <w:r>
+        <w:rPr>
+          <w:b/>
+          <w:bCs/>
+        </w:rPr>
+        <w:t>&gt;</w:t>
       </w:r>
     </w:p>
     <w:p>
@@ -1738,7 +1834,23 @@
           <w:b/>
           <w:bCs/>
         </w:rPr>
-        <w:t>public static void main(String args[])</w:t>
+        <w:t xml:space="preserve">public static void main(String </w:t>
+      </w:r>
+      <w:proofErr w:type="spellStart"/>
+      <w:r>
+        <w:rPr>
+          <w:b/>
+          <w:bCs/>
+        </w:rPr>
+        <w:t>args</w:t>
+      </w:r>
+      <w:proofErr w:type="spellEnd"/>
+      <w:r>
+        <w:rPr>
+          <w:b/>
+          <w:bCs/>
+        </w:rPr>
+        <w:t>[])</w:t>
       </w:r>
     </w:p>
     <w:p>
@@ -1796,12 +1908,21 @@
           <w:bCs/>
         </w:rPr>
       </w:pPr>
-      <w:r>
-        <w:rPr>
-          <w:b/>
-          <w:bCs/>
-        </w:rPr>
-        <w:t>System.out.println(“Hello, Welcome to first java program”);</w:t>
+      <w:proofErr w:type="spellStart"/>
+      <w:r>
+        <w:rPr>
+          <w:b/>
+          <w:bCs/>
+        </w:rPr>
+        <w:t>System.out.println</w:t>
+      </w:r>
+      <w:proofErr w:type="spellEnd"/>
+      <w:r>
+        <w:rPr>
+          <w:b/>
+          <w:bCs/>
+        </w:rPr>
+        <w:t>(“Hello, Welcome to first java program”);</w:t>
       </w:r>
     </w:p>
     <w:p>
@@ -1919,7 +2040,15 @@
         </w:numPr>
       </w:pPr>
       <w:r>
-        <w:t>The path of the CMD must be pointing to a location where you save your java class. (to do this you can go to a folder where you save your java class, click on the address bar and type “cmd” and hit enter)</w:t>
+        <w:t>The path of the CMD must be pointing to a location where you save your java class. (to do this you can go to a folder where you save your java class, click on the address bar and type “</w:t>
+      </w:r>
+      <w:proofErr w:type="spellStart"/>
+      <w:r>
+        <w:t>cmd</w:t>
+      </w:r>
+      <w:proofErr w:type="spellEnd"/>
+      <w:r>
+        <w:t>” and hit enter)</w:t>
       </w:r>
     </w:p>
     <w:p>
@@ -1943,13 +2072,23 @@
           <w:bCs/>
         </w:rPr>
       </w:pPr>
+      <w:proofErr w:type="spellStart"/>
       <w:r>
         <w:rPr>
           <w:b/>
           <w:bCs/>
           <w:highlight w:val="yellow"/>
         </w:rPr>
-        <w:t xml:space="preserve">javac </w:t>
+        <w:t>javac</w:t>
+      </w:r>
+      <w:proofErr w:type="spellEnd"/>
+      <w:r>
+        <w:rPr>
+          <w:b/>
+          <w:bCs/>
+          <w:highlight w:val="yellow"/>
+        </w:rPr>
+        <w:t xml:space="preserve"> </w:t>
       </w:r>
       <w:r>
         <w:rPr>
@@ -2019,8 +2158,18 @@
           <w:bCs/>
           <w:highlight w:val="yellow"/>
         </w:rPr>
-        <w:t>java className</w:t>
-      </w:r>
+        <w:t xml:space="preserve">java </w:t>
+      </w:r>
+      <w:proofErr w:type="spellStart"/>
+      <w:r>
+        <w:rPr>
+          <w:b/>
+          <w:bCs/>
+          <w:highlight w:val="yellow"/>
+        </w:rPr>
+        <w:t>className</w:t>
+      </w:r>
+      <w:proofErr w:type="spellEnd"/>
     </w:p>
     <w:p>
       <w:pPr>
@@ -2225,7 +2374,23 @@
           <w:sz w:val="28"/>
           <w:szCs w:val="28"/>
         </w:rPr>
-        <w:t xml:space="preserve">public, class, static, void, int, short, long, byte, float, double, char, boolean, private, default, protected, for, while, do, if, else, true, false, null etc. </w:t>
+        <w:t xml:space="preserve">public, class, static, void, int, short, long, byte, float, double, char, </w:t>
+      </w:r>
+      <w:proofErr w:type="spellStart"/>
+      <w:r>
+        <w:rPr>
+          <w:sz w:val="28"/>
+          <w:szCs w:val="28"/>
+        </w:rPr>
+        <w:t>boolean</w:t>
+      </w:r>
+      <w:proofErr w:type="spellEnd"/>
+      <w:r>
+        <w:rPr>
+          <w:sz w:val="28"/>
+          <w:szCs w:val="28"/>
+        </w:rPr>
+        <w:t xml:space="preserve">, private, default, protected, for, while, do, if, else, true, false, null etc. </w:t>
       </w:r>
     </w:p>
     <w:p>
@@ -2786,7 +2951,55 @@
           <w:sz w:val="28"/>
           <w:szCs w:val="28"/>
         </w:rPr>
-        <w:t xml:space="preserve">Example: employeeId, studentName, printEmployeeDetails </w:t>
+        <w:t xml:space="preserve">Example: </w:t>
+      </w:r>
+      <w:proofErr w:type="spellStart"/>
+      <w:r>
+        <w:rPr>
+          <w:sz w:val="28"/>
+          <w:szCs w:val="28"/>
+        </w:rPr>
+        <w:t>employeeId</w:t>
+      </w:r>
+      <w:proofErr w:type="spellEnd"/>
+      <w:r>
+        <w:rPr>
+          <w:sz w:val="28"/>
+          <w:szCs w:val="28"/>
+        </w:rPr>
+        <w:t xml:space="preserve">, </w:t>
+      </w:r>
+      <w:proofErr w:type="spellStart"/>
+      <w:r>
+        <w:rPr>
+          <w:sz w:val="28"/>
+          <w:szCs w:val="28"/>
+        </w:rPr>
+        <w:t>studentName</w:t>
+      </w:r>
+      <w:proofErr w:type="spellEnd"/>
+      <w:r>
+        <w:rPr>
+          <w:sz w:val="28"/>
+          <w:szCs w:val="28"/>
+        </w:rPr>
+        <w:t xml:space="preserve">, </w:t>
+      </w:r>
+      <w:proofErr w:type="spellStart"/>
+      <w:r>
+        <w:rPr>
+          <w:sz w:val="28"/>
+          <w:szCs w:val="28"/>
+        </w:rPr>
+        <w:t>printEmployeeDetails</w:t>
+      </w:r>
+      <w:proofErr w:type="spellEnd"/>
+      <w:r>
+        <w:rPr>
+          <w:sz w:val="28"/>
+          <w:szCs w:val="28"/>
+        </w:rPr>
+        <w:t xml:space="preserve"> </w:t>
       </w:r>
     </w:p>
     <w:p>
@@ -2846,7 +3059,39 @@
           <w:sz w:val="28"/>
           <w:szCs w:val="28"/>
         </w:rPr>
-        <w:t>Example: Welcome, EmployeeDetails, AdminAddressDetails etc.</w:t>
+        <w:t xml:space="preserve">Example: Welcome, </w:t>
+      </w:r>
+      <w:proofErr w:type="spellStart"/>
+      <w:r>
+        <w:rPr>
+          <w:sz w:val="28"/>
+          <w:szCs w:val="28"/>
+        </w:rPr>
+        <w:t>EmployeeDetails</w:t>
+      </w:r>
+      <w:proofErr w:type="spellEnd"/>
+      <w:r>
+        <w:rPr>
+          <w:sz w:val="28"/>
+          <w:szCs w:val="28"/>
+        </w:rPr>
+        <w:t xml:space="preserve">, </w:t>
+      </w:r>
+      <w:proofErr w:type="spellStart"/>
+      <w:r>
+        <w:rPr>
+          <w:sz w:val="28"/>
+          <w:szCs w:val="28"/>
+        </w:rPr>
+        <w:t>AdminAddressDetails</w:t>
+      </w:r>
+      <w:proofErr w:type="spellEnd"/>
+      <w:r>
+        <w:rPr>
+          <w:sz w:val="28"/>
+          <w:szCs w:val="28"/>
+        </w:rPr>
+        <w:t xml:space="preserve"> etc.</w:t>
       </w:r>
     </w:p>
     <w:p>
@@ -2979,7 +3224,23 @@
           <w:sz w:val="28"/>
           <w:szCs w:val="28"/>
         </w:rPr>
-        <w:t>Comments are use to provide a details/documentation for the code.</w:t>
+        <w:t xml:space="preserve">Comments are </w:t>
+      </w:r>
+      <w:proofErr w:type="spellStart"/>
+      <w:r>
+        <w:rPr>
+          <w:sz w:val="28"/>
+          <w:szCs w:val="28"/>
+        </w:rPr>
+        <w:t>use</w:t>
+      </w:r>
+      <w:proofErr w:type="spellEnd"/>
+      <w:r>
+        <w:rPr>
+          <w:sz w:val="28"/>
+          <w:szCs w:val="28"/>
+        </w:rPr>
+        <w:t xml:space="preserve"> to provide a details/documentation for the code.</w:t>
       </w:r>
     </w:p>
     <w:p>
@@ -3549,7 +3810,23 @@
           <w:sz w:val="28"/>
           <w:szCs w:val="28"/>
         </w:rPr>
-        <w:t>Data Types are use to define the type of data in java.</w:t>
+        <w:t xml:space="preserve">Data Types are </w:t>
+      </w:r>
+      <w:proofErr w:type="spellStart"/>
+      <w:r>
+        <w:rPr>
+          <w:sz w:val="28"/>
+          <w:szCs w:val="28"/>
+        </w:rPr>
+        <w:t>use</w:t>
+      </w:r>
+      <w:proofErr w:type="spellEnd"/>
+      <w:r>
+        <w:rPr>
+          <w:sz w:val="28"/>
+          <w:szCs w:val="28"/>
+        </w:rPr>
+        <w:t xml:space="preserve"> to define the type of data in java.</w:t>
       </w:r>
     </w:p>
     <w:p>
@@ -3856,7 +4133,23 @@
           <w:sz w:val="28"/>
           <w:szCs w:val="28"/>
         </w:rPr>
-        <w:t xml:space="preserve">Variables are use to store a value. </w:t>
+        <w:t xml:space="preserve">Variables are </w:t>
+      </w:r>
+      <w:proofErr w:type="spellStart"/>
+      <w:r>
+        <w:rPr>
+          <w:sz w:val="28"/>
+          <w:szCs w:val="28"/>
+        </w:rPr>
+        <w:t>use</w:t>
+      </w:r>
+      <w:proofErr w:type="spellEnd"/>
+      <w:r>
+        <w:rPr>
+          <w:sz w:val="28"/>
+          <w:szCs w:val="28"/>
+        </w:rPr>
+        <w:t xml:space="preserve"> to store a value. </w:t>
       </w:r>
     </w:p>
     <w:p>
@@ -3879,7 +4172,23 @@
           <w:sz w:val="28"/>
           <w:szCs w:val="28"/>
         </w:rPr>
-        <w:t>Variables are use to display values to the user.</w:t>
+        <w:t xml:space="preserve">Variables are </w:t>
+      </w:r>
+      <w:proofErr w:type="spellStart"/>
+      <w:r>
+        <w:rPr>
+          <w:sz w:val="28"/>
+          <w:szCs w:val="28"/>
+        </w:rPr>
+        <w:t>use</w:t>
+      </w:r>
+      <w:proofErr w:type="spellEnd"/>
+      <w:r>
+        <w:rPr>
+          <w:sz w:val="28"/>
+          <w:szCs w:val="28"/>
+        </w:rPr>
+        <w:t xml:space="preserve"> to display values to the user.</w:t>
       </w:r>
     </w:p>
     <w:p>
@@ -3925,7 +4234,23 @@
           <w:sz w:val="28"/>
           <w:szCs w:val="28"/>
         </w:rPr>
-        <w:t>Variables are use to assign value to another variable.</w:t>
+        <w:t xml:space="preserve">Variables are </w:t>
+      </w:r>
+      <w:proofErr w:type="spellStart"/>
+      <w:r>
+        <w:rPr>
+          <w:sz w:val="28"/>
+          <w:szCs w:val="28"/>
+        </w:rPr>
+        <w:t>use</w:t>
+      </w:r>
+      <w:proofErr w:type="spellEnd"/>
+      <w:r>
+        <w:rPr>
+          <w:sz w:val="28"/>
+          <w:szCs w:val="28"/>
+        </w:rPr>
+        <w:t xml:space="preserve"> to assign value to another variable.</w:t>
       </w:r>
     </w:p>
     <w:p>
@@ -3962,14 +4287,25 @@
           <w:szCs w:val="28"/>
         </w:rPr>
       </w:pPr>
-      <w:r>
-        <w:rPr>
-          <w:b/>
-          <w:bCs/>
-          <w:sz w:val="28"/>
-          <w:szCs w:val="28"/>
-        </w:rPr>
-        <w:t xml:space="preserve">DataType </w:t>
+      <w:proofErr w:type="spellStart"/>
+      <w:r>
+        <w:rPr>
+          <w:b/>
+          <w:bCs/>
+          <w:sz w:val="28"/>
+          <w:szCs w:val="28"/>
+        </w:rPr>
+        <w:t>DataType</w:t>
+      </w:r>
+      <w:proofErr w:type="spellEnd"/>
+      <w:r>
+        <w:rPr>
+          <w:b/>
+          <w:bCs/>
+          <w:sz w:val="28"/>
+          <w:szCs w:val="28"/>
+        </w:rPr>
+        <w:t xml:space="preserve"> </w:t>
       </w:r>
       <w:r>
         <w:rPr>
@@ -3987,7 +4323,27 @@
           <w:sz w:val="28"/>
           <w:szCs w:val="28"/>
         </w:rPr>
-        <w:t xml:space="preserve"> (variable_name); // variable declaration</w:t>
+        <w:t xml:space="preserve"> (</w:t>
+      </w:r>
+      <w:proofErr w:type="spellStart"/>
+      <w:r>
+        <w:rPr>
+          <w:b/>
+          <w:bCs/>
+          <w:sz w:val="28"/>
+          <w:szCs w:val="28"/>
+        </w:rPr>
+        <w:t>variable_name</w:t>
+      </w:r>
+      <w:proofErr w:type="spellEnd"/>
+      <w:r>
+        <w:rPr>
+          <w:b/>
+          <w:bCs/>
+          <w:sz w:val="28"/>
+          <w:szCs w:val="28"/>
+        </w:rPr>
+        <w:t>); // variable declaration</w:t>
       </w:r>
     </w:p>
     <w:p>
@@ -4044,14 +4400,25 @@
           <w:szCs w:val="28"/>
         </w:rPr>
       </w:pPr>
-      <w:r>
-        <w:rPr>
-          <w:b/>
-          <w:bCs/>
-          <w:sz w:val="28"/>
-          <w:szCs w:val="28"/>
-        </w:rPr>
-        <w:t>DataType identifier = value;</w:t>
+      <w:proofErr w:type="spellStart"/>
+      <w:r>
+        <w:rPr>
+          <w:b/>
+          <w:bCs/>
+          <w:sz w:val="28"/>
+          <w:szCs w:val="28"/>
+        </w:rPr>
+        <w:t>DataType</w:t>
+      </w:r>
+      <w:proofErr w:type="spellEnd"/>
+      <w:r>
+        <w:rPr>
+          <w:b/>
+          <w:bCs/>
+          <w:sz w:val="28"/>
+          <w:szCs w:val="28"/>
+        </w:rPr>
+        <w:t xml:space="preserve"> identifier = value;</w:t>
       </w:r>
     </w:p>
     <w:p>
@@ -5643,7 +6010,23 @@
           <w:sz w:val="28"/>
           <w:szCs w:val="28"/>
         </w:rPr>
-        <w:t xml:space="preserve"> variables can be access inside methods only and it cant access outside method.</w:t>
+        <w:t xml:space="preserve"> variables can be access inside methods only and it </w:t>
+      </w:r>
+      <w:proofErr w:type="spellStart"/>
+      <w:r>
+        <w:rPr>
+          <w:sz w:val="28"/>
+          <w:szCs w:val="28"/>
+        </w:rPr>
+        <w:t>cant</w:t>
+      </w:r>
+      <w:proofErr w:type="spellEnd"/>
+      <w:r>
+        <w:rPr>
+          <w:sz w:val="28"/>
+          <w:szCs w:val="28"/>
+        </w:rPr>
+        <w:t xml:space="preserve"> access outside method.</w:t>
       </w:r>
     </w:p>
     <w:p>
@@ -6212,12 +6595,14 @@
                 <w:tab w:val="left" w:pos="3757"/>
               </w:tabs>
             </w:pPr>
+            <w:proofErr w:type="spellStart"/>
             <w:r>
               <w:t>b</w:t>
             </w:r>
             <w:r>
               <w:t>oolean</w:t>
             </w:r>
+            <w:proofErr w:type="spellEnd"/>
           </w:p>
         </w:tc>
         <w:tc>
@@ -6600,7 +6985,23 @@
           <w:sz w:val="28"/>
           <w:szCs w:val="28"/>
         </w:rPr>
-        <w:t>This operator is use to combine 2 or more boolean expression</w:t>
+        <w:t xml:space="preserve">This operator is use to combine 2 or more </w:t>
+      </w:r>
+      <w:proofErr w:type="spellStart"/>
+      <w:r>
+        <w:rPr>
+          <w:sz w:val="28"/>
+          <w:szCs w:val="28"/>
+        </w:rPr>
+        <w:t>boolean</w:t>
+      </w:r>
+      <w:proofErr w:type="spellEnd"/>
+      <w:r>
+        <w:rPr>
+          <w:sz w:val="28"/>
+          <w:szCs w:val="28"/>
+        </w:rPr>
+        <w:t xml:space="preserve"> expression</w:t>
       </w:r>
       <w:r>
         <w:rPr>
@@ -6687,7 +7088,23 @@
           <w:sz w:val="28"/>
           <w:szCs w:val="28"/>
         </w:rPr>
-        <w:t>It is used to combine 2 or more boolean expression.</w:t>
+        <w:t xml:space="preserve">It is used to combine 2 or more </w:t>
+      </w:r>
+      <w:proofErr w:type="spellStart"/>
+      <w:r>
+        <w:rPr>
+          <w:sz w:val="28"/>
+          <w:szCs w:val="28"/>
+        </w:rPr>
+        <w:t>boolean</w:t>
+      </w:r>
+      <w:proofErr w:type="spellEnd"/>
+      <w:r>
+        <w:rPr>
+          <w:sz w:val="28"/>
+          <w:szCs w:val="28"/>
+        </w:rPr>
+        <w:t xml:space="preserve"> expression.</w:t>
       </w:r>
     </w:p>
     <w:p>
@@ -7052,7 +7469,23 @@
           <w:sz w:val="28"/>
           <w:szCs w:val="28"/>
         </w:rPr>
-        <w:t xml:space="preserve">It is use to write a if and else condition in short. </w:t>
+        <w:t xml:space="preserve">It is use to write </w:t>
+      </w:r>
+      <w:proofErr w:type="spellStart"/>
+      <w:r>
+        <w:rPr>
+          <w:sz w:val="28"/>
+          <w:szCs w:val="28"/>
+        </w:rPr>
+        <w:t>a</w:t>
+      </w:r>
+      <w:proofErr w:type="spellEnd"/>
+      <w:r>
+        <w:rPr>
+          <w:sz w:val="28"/>
+          <w:szCs w:val="28"/>
+        </w:rPr>
+        <w:t xml:space="preserve"> if and else condition in short. </w:t>
       </w:r>
     </w:p>
     <w:p>
@@ -7623,7 +8056,23 @@
           <w:sz w:val="28"/>
           <w:szCs w:val="28"/>
         </w:rPr>
-        <w:t>if(boolean/conditional expression) {</w:t>
+        <w:t>if(</w:t>
+      </w:r>
+      <w:proofErr w:type="spellStart"/>
+      <w:r>
+        <w:rPr>
+          <w:sz w:val="28"/>
+          <w:szCs w:val="28"/>
+        </w:rPr>
+        <w:t>boolean</w:t>
+      </w:r>
+      <w:proofErr w:type="spellEnd"/>
+      <w:r>
+        <w:rPr>
+          <w:sz w:val="28"/>
+          <w:szCs w:val="28"/>
+        </w:rPr>
+        <w:t>/conditional expression) {</w:t>
       </w:r>
     </w:p>
     <w:p>
@@ -7861,7 +8310,23 @@
           <w:sz w:val="28"/>
           <w:szCs w:val="28"/>
         </w:rPr>
-        <w:t xml:space="preserve"> if(boolean/conditional expression) {</w:t>
+        <w:t xml:space="preserve"> if(</w:t>
+      </w:r>
+      <w:proofErr w:type="spellStart"/>
+      <w:r>
+        <w:rPr>
+          <w:sz w:val="28"/>
+          <w:szCs w:val="28"/>
+        </w:rPr>
+        <w:t>boolean</w:t>
+      </w:r>
+      <w:proofErr w:type="spellEnd"/>
+      <w:r>
+        <w:rPr>
+          <w:sz w:val="28"/>
+          <w:szCs w:val="28"/>
+        </w:rPr>
+        <w:t>/conditional expression) {</w:t>
       </w:r>
     </w:p>
     <w:p>
@@ -8095,7 +8560,23 @@
           <w:sz w:val="28"/>
           <w:szCs w:val="28"/>
         </w:rPr>
-        <w:t>if(boolean/conditional expression) {</w:t>
+        <w:t>if(</w:t>
+      </w:r>
+      <w:proofErr w:type="spellStart"/>
+      <w:r>
+        <w:rPr>
+          <w:sz w:val="28"/>
+          <w:szCs w:val="28"/>
+        </w:rPr>
+        <w:t>boolean</w:t>
+      </w:r>
+      <w:proofErr w:type="spellEnd"/>
+      <w:r>
+        <w:rPr>
+          <w:sz w:val="28"/>
+          <w:szCs w:val="28"/>
+        </w:rPr>
+        <w:t>/conditional expression) {</w:t>
       </w:r>
     </w:p>
     <w:p>
@@ -8174,7 +8655,23 @@
           <w:sz w:val="28"/>
           <w:szCs w:val="28"/>
         </w:rPr>
-        <w:t xml:space="preserve">if(boolean/conditional expression) </w:t>
+        <w:t>if(</w:t>
+      </w:r>
+      <w:proofErr w:type="spellStart"/>
+      <w:r>
+        <w:rPr>
+          <w:sz w:val="28"/>
+          <w:szCs w:val="28"/>
+        </w:rPr>
+        <w:t>boolean</w:t>
+      </w:r>
+      <w:proofErr w:type="spellEnd"/>
+      <w:r>
+        <w:rPr>
+          <w:sz w:val="28"/>
+          <w:szCs w:val="28"/>
+        </w:rPr>
+        <w:t xml:space="preserve">/conditional expression) </w:t>
       </w:r>
       <w:r>
         <w:rPr>
@@ -8247,7 +8744,23 @@
           <w:sz w:val="28"/>
           <w:szCs w:val="28"/>
         </w:rPr>
-        <w:t xml:space="preserve">if(boolean/conditional expression) </w:t>
+        <w:t>if(</w:t>
+      </w:r>
+      <w:proofErr w:type="spellStart"/>
+      <w:r>
+        <w:rPr>
+          <w:sz w:val="28"/>
+          <w:szCs w:val="28"/>
+        </w:rPr>
+        <w:t>boolean</w:t>
+      </w:r>
+      <w:proofErr w:type="spellEnd"/>
+      <w:r>
+        <w:rPr>
+          <w:sz w:val="28"/>
+          <w:szCs w:val="28"/>
+        </w:rPr>
+        <w:t xml:space="preserve">/conditional expression) </w:t>
       </w:r>
       <w:r>
         <w:rPr>
@@ -8449,7 +8962,23 @@
           <w:sz w:val="28"/>
           <w:szCs w:val="28"/>
         </w:rPr>
-        <w:t>if(boolean/conditional expression) {</w:t>
+        <w:t>if(</w:t>
+      </w:r>
+      <w:proofErr w:type="spellStart"/>
+      <w:r>
+        <w:rPr>
+          <w:sz w:val="28"/>
+          <w:szCs w:val="28"/>
+        </w:rPr>
+        <w:t>boolean</w:t>
+      </w:r>
+      <w:proofErr w:type="spellEnd"/>
+      <w:r>
+        <w:rPr>
+          <w:sz w:val="28"/>
+          <w:szCs w:val="28"/>
+        </w:rPr>
+        <w:t>/conditional expression) {</w:t>
       </w:r>
     </w:p>
     <w:p>
@@ -8467,7 +8996,23 @@
           <w:szCs w:val="28"/>
         </w:rPr>
         <w:tab/>
-        <w:t>if(boolean/conditional expression) {</w:t>
+        <w:t>if(</w:t>
+      </w:r>
+      <w:proofErr w:type="spellStart"/>
+      <w:r>
+        <w:rPr>
+          <w:sz w:val="28"/>
+          <w:szCs w:val="28"/>
+        </w:rPr>
+        <w:t>boolean</w:t>
+      </w:r>
+      <w:proofErr w:type="spellEnd"/>
+      <w:r>
+        <w:rPr>
+          <w:sz w:val="28"/>
+          <w:szCs w:val="28"/>
+        </w:rPr>
+        <w:t>/conditional expression) {</w:t>
       </w:r>
     </w:p>
     <w:p>
@@ -9247,7 +9792,23 @@
           <w:sz w:val="28"/>
           <w:szCs w:val="28"/>
         </w:rPr>
-        <w:t>Switch value must be byte, short, int, char, enum, String data type. No other data types are allowed.</w:t>
+        <w:t xml:space="preserve">Switch value must be byte, short, int, char, </w:t>
+      </w:r>
+      <w:proofErr w:type="spellStart"/>
+      <w:r>
+        <w:rPr>
+          <w:sz w:val="28"/>
+          <w:szCs w:val="28"/>
+        </w:rPr>
+        <w:t>enum</w:t>
+      </w:r>
+      <w:proofErr w:type="spellEnd"/>
+      <w:r>
+        <w:rPr>
+          <w:sz w:val="28"/>
+          <w:szCs w:val="28"/>
+        </w:rPr>
+        <w:t>, String data type. No other data types are allowed.</w:t>
       </w:r>
     </w:p>
     <w:p>
@@ -10672,21 +11233,37 @@
           <w:sz w:val="24"/>
           <w:szCs w:val="24"/>
         </w:rPr>
-        <w:t>for(declaration</w:t>
-      </w:r>
+        <w:t>for(</w:t>
+      </w:r>
+      <w:proofErr w:type="spellStart"/>
       <w:r>
         <w:rPr>
           <w:sz w:val="24"/>
           <w:szCs w:val="24"/>
         </w:rPr>
-        <w:t>&amp;</w:t>
+        <w:t>declaration</w:t>
       </w:r>
       <w:r>
         <w:rPr>
           <w:sz w:val="24"/>
           <w:szCs w:val="24"/>
         </w:rPr>
-        <w:t xml:space="preserve">initialization ; condition ;  increment/decrement) </w:t>
+        <w:t>&amp;</w:t>
+      </w:r>
+      <w:r>
+        <w:rPr>
+          <w:sz w:val="24"/>
+          <w:szCs w:val="24"/>
+        </w:rPr>
+        <w:t>initialization</w:t>
+      </w:r>
+      <w:proofErr w:type="spellEnd"/>
+      <w:r>
+        <w:rPr>
+          <w:sz w:val="24"/>
+          <w:szCs w:val="24"/>
+        </w:rPr>
+        <w:t xml:space="preserve"> ; condition ;  increment/decrement) </w:t>
       </w:r>
       <w:r>
         <w:rPr>
@@ -10742,21 +11319,37 @@
           <w:sz w:val="24"/>
           <w:szCs w:val="24"/>
         </w:rPr>
-        <w:t>for(declaration</w:t>
-      </w:r>
+        <w:t>for(</w:t>
+      </w:r>
+      <w:proofErr w:type="spellStart"/>
       <w:r>
         <w:rPr>
           <w:sz w:val="24"/>
           <w:szCs w:val="24"/>
         </w:rPr>
-        <w:t>&amp;</w:t>
+        <w:t>declaration</w:t>
       </w:r>
       <w:r>
         <w:rPr>
           <w:sz w:val="24"/>
           <w:szCs w:val="24"/>
         </w:rPr>
-        <w:t xml:space="preserve">initialization ; condition ;  increment/decrement) </w:t>
+        <w:t>&amp;</w:t>
+      </w:r>
+      <w:r>
+        <w:rPr>
+          <w:sz w:val="24"/>
+          <w:szCs w:val="24"/>
+        </w:rPr>
+        <w:t>initialization</w:t>
+      </w:r>
+      <w:proofErr w:type="spellEnd"/>
+      <w:r>
+        <w:rPr>
+          <w:sz w:val="24"/>
+          <w:szCs w:val="24"/>
+        </w:rPr>
+        <w:t xml:space="preserve"> ; condition ;  increment/decrement) </w:t>
       </w:r>
       <w:r>
         <w:rPr>
@@ -11693,7 +12286,23 @@
           <w:b/>
           <w:bCs/>
         </w:rPr>
-        <w:t>Last index = array.length - 1</w:t>
+        <w:t xml:space="preserve">Last index = </w:t>
+      </w:r>
+      <w:proofErr w:type="spellStart"/>
+      <w:r>
+        <w:rPr>
+          <w:b/>
+          <w:bCs/>
+        </w:rPr>
+        <w:t>array.length</w:t>
+      </w:r>
+      <w:proofErr w:type="spellEnd"/>
+      <w:r>
+        <w:rPr>
+          <w:b/>
+          <w:bCs/>
+        </w:rPr>
+        <w:t xml:space="preserve"> - 1</w:t>
       </w:r>
     </w:p>
     <w:p>
@@ -11737,6 +12346,7 @@
       <w:r>
         <w:tab/>
       </w:r>
+      <w:proofErr w:type="spellStart"/>
       <w:r>
         <w:rPr>
           <w:b/>
@@ -11745,6 +12355,7 @@
         </w:rPr>
         <w:t>DataType</w:t>
       </w:r>
+      <w:proofErr w:type="spellEnd"/>
       <w:r>
         <w:rPr>
           <w:b/>
@@ -11834,7 +12445,25 @@
           <w:bCs/>
           <w:highlight w:val="yellow"/>
         </w:rPr>
-        <w:t xml:space="preserve"> DataType[Size];</w:t>
+        <w:t xml:space="preserve"> </w:t>
+      </w:r>
+      <w:proofErr w:type="spellStart"/>
+      <w:r>
+        <w:rPr>
+          <w:b/>
+          <w:bCs/>
+          <w:highlight w:val="yellow"/>
+        </w:rPr>
+        <w:t>DataType</w:t>
+      </w:r>
+      <w:proofErr w:type="spellEnd"/>
+      <w:r>
+        <w:rPr>
+          <w:b/>
+          <w:bCs/>
+          <w:highlight w:val="yellow"/>
+        </w:rPr>
+        <w:t>[Size];</w:t>
       </w:r>
       <w:r>
         <w:rPr>
@@ -12285,12 +12914,21 @@
           <w:bCs/>
         </w:rPr>
       </w:pPr>
-      <w:r>
-        <w:rPr>
-          <w:b/>
-          <w:bCs/>
-        </w:rPr>
-        <w:t>array.lengh : return the total number of rows</w:t>
+      <w:proofErr w:type="spellStart"/>
+      <w:r>
+        <w:rPr>
+          <w:b/>
+          <w:bCs/>
+        </w:rPr>
+        <w:t>array.lengh</w:t>
+      </w:r>
+      <w:proofErr w:type="spellEnd"/>
+      <w:r>
+        <w:rPr>
+          <w:b/>
+          <w:bCs/>
+        </w:rPr>
+        <w:t xml:space="preserve"> : return the total number of rows</w:t>
       </w:r>
     </w:p>
     <w:p>
@@ -12307,7 +12945,23 @@
           <w:b/>
           <w:bCs/>
         </w:rPr>
-        <w:t>array[row_index].length : return the total number of values in a row</w:t>
+        <w:t>array[</w:t>
+      </w:r>
+      <w:proofErr w:type="spellStart"/>
+      <w:r>
+        <w:rPr>
+          <w:b/>
+          <w:bCs/>
+        </w:rPr>
+        <w:t>row_index</w:t>
+      </w:r>
+      <w:proofErr w:type="spellEnd"/>
+      <w:r>
+        <w:rPr>
+          <w:b/>
+          <w:bCs/>
+        </w:rPr>
+        <w:t>].length : return the total number of values in a row</w:t>
       </w:r>
     </w:p>
     <w:p>
@@ -12351,6 +13005,7 @@
       <w:r>
         <w:tab/>
       </w:r>
+      <w:proofErr w:type="spellStart"/>
       <w:r>
         <w:rPr>
           <w:b/>
@@ -12359,6 +13014,7 @@
         </w:rPr>
         <w:t>DataType</w:t>
       </w:r>
+      <w:proofErr w:type="spellEnd"/>
       <w:r>
         <w:rPr>
           <w:b/>
@@ -12448,14 +13104,33 @@
           <w:bCs/>
           <w:highlight w:val="yellow"/>
         </w:rPr>
-        <w:t xml:space="preserve"> DataType[</w:t>
-      </w:r>
+        <w:t xml:space="preserve"> </w:t>
+      </w:r>
+      <w:proofErr w:type="spellStart"/>
       <w:r>
         <w:rPr>
           <w:b/>
           <w:bCs/>
           <w:highlight w:val="yellow"/>
         </w:rPr>
+        <w:t>DataType</w:t>
+      </w:r>
+      <w:proofErr w:type="spellEnd"/>
+      <w:r>
+        <w:rPr>
+          <w:b/>
+          <w:bCs/>
+          <w:highlight w:val="yellow"/>
+        </w:rPr>
+        <w:t>[</w:t>
+      </w:r>
+      <w:proofErr w:type="spellStart"/>
+      <w:r>
+        <w:rPr>
+          <w:b/>
+          <w:bCs/>
+          <w:highlight w:val="yellow"/>
+        </w:rPr>
         <w:t>ROW_</w:t>
       </w:r>
       <w:r>
@@ -12464,15 +13139,16 @@
           <w:bCs/>
           <w:highlight w:val="yellow"/>
         </w:rPr>
-        <w:t>Size]</w:t>
-      </w:r>
+        <w:t>Size</w:t>
+      </w:r>
+      <w:proofErr w:type="spellEnd"/>
       <w:r>
         <w:rPr>
           <w:b/>
           <w:bCs/>
           <w:highlight w:val="yellow"/>
         </w:rPr>
-        <w:t>[COLUMN_Size]</w:t>
+        <w:t>]</w:t>
       </w:r>
       <w:r>
         <w:rPr>
@@ -12480,6 +13156,32 @@
           <w:bCs/>
           <w:highlight w:val="yellow"/>
         </w:rPr>
+        <w:t>[</w:t>
+      </w:r>
+      <w:proofErr w:type="spellStart"/>
+      <w:r>
+        <w:rPr>
+          <w:b/>
+          <w:bCs/>
+          <w:highlight w:val="yellow"/>
+        </w:rPr>
+        <w:t>COLUMN_Size</w:t>
+      </w:r>
+      <w:proofErr w:type="spellEnd"/>
+      <w:r>
+        <w:rPr>
+          <w:b/>
+          <w:bCs/>
+          <w:highlight w:val="yellow"/>
+        </w:rPr>
+        <w:t>]</w:t>
+      </w:r>
+      <w:r>
+        <w:rPr>
+          <w:b/>
+          <w:bCs/>
+          <w:highlight w:val="yellow"/>
+        </w:rPr>
         <w:t>;</w:t>
       </w:r>
       <w:r>
@@ -12546,6 +13248,7 @@
         </w:rPr>
         <w:t>[</w:t>
       </w:r>
+      <w:proofErr w:type="spellStart"/>
       <w:r>
         <w:rPr>
           <w:b/>
@@ -12560,7 +13263,16 @@
           <w:bCs/>
           <w:highlight w:val="yellow"/>
         </w:rPr>
-        <w:t>index]</w:t>
+        <w:t>index</w:t>
+      </w:r>
+      <w:proofErr w:type="spellEnd"/>
+      <w:r>
+        <w:rPr>
+          <w:b/>
+          <w:bCs/>
+          <w:highlight w:val="yellow"/>
+        </w:rPr>
+        <w:t>]</w:t>
       </w:r>
       <w:bookmarkEnd w:id="0"/>
       <w:r>
@@ -12571,6 +13283,7 @@
         </w:rPr>
         <w:t>[</w:t>
       </w:r>
+      <w:proofErr w:type="spellStart"/>
       <w:r>
         <w:rPr>
           <w:b/>
@@ -12585,7 +13298,16 @@
           <w:bCs/>
           <w:highlight w:val="yellow"/>
         </w:rPr>
-        <w:t>index] = value;</w:t>
+        <w:t>index</w:t>
+      </w:r>
+      <w:proofErr w:type="spellEnd"/>
+      <w:r>
+        <w:rPr>
+          <w:b/>
+          <w:bCs/>
+          <w:highlight w:val="yellow"/>
+        </w:rPr>
+        <w:t>] = value;</w:t>
       </w:r>
     </w:p>
     <w:p>
@@ -13951,95 +14673,133 @@
         </w:rPr>
         <w:t xml:space="preserve">Scanner class is present inside </w:t>
       </w:r>
+      <w:proofErr w:type="spellStart"/>
       <w:r>
         <w:rPr>
           <w:b/>
           <w:sz w:val="32"/>
           <w:szCs w:val="32"/>
         </w:rPr>
-        <w:t>java.util package</w:t>
-      </w:r>
-      <w:r>
-        <w:rPr>
-          <w:bCs/>
+        <w:t>java.util</w:t>
+      </w:r>
+      <w:proofErr w:type="spellEnd"/>
+      <w:r>
+        <w:rPr>
+          <w:b/>
           <w:sz w:val="32"/>
           <w:szCs w:val="32"/>
         </w:rPr>
-        <w:t>.</w:t>
-      </w:r>
-    </w:p>
-    <w:p>
-      <w:pPr>
-        <w:pStyle w:val="NoSpacing"/>
-        <w:numPr>
-          <w:ilvl w:val="0"/>
-          <w:numId w:val="35"/>
-        </w:numPr>
+        <w:t xml:space="preserve"> package</w:t>
+      </w:r>
+      <w:r>
         <w:rPr>
           <w:bCs/>
           <w:sz w:val="32"/>
           <w:szCs w:val="32"/>
         </w:rPr>
-      </w:pPr>
-      <w:r>
+        <w:t>.</w:t>
+      </w:r>
+    </w:p>
+    <w:p>
+      <w:pPr>
+        <w:pStyle w:val="NoSpacing"/>
+        <w:numPr>
+          <w:ilvl w:val="0"/>
+          <w:numId w:val="35"/>
+        </w:numPr>
         <w:rPr>
           <w:bCs/>
           <w:sz w:val="32"/>
           <w:szCs w:val="32"/>
         </w:rPr>
-        <w:t>Scanner class can be use to accept the value from file, string or from console (CMD).</w:t>
-      </w:r>
-    </w:p>
-    <w:p>
-      <w:pPr>
-        <w:pStyle w:val="NoSpacing"/>
-        <w:numPr>
-          <w:ilvl w:val="0"/>
-          <w:numId w:val="35"/>
-        </w:numPr>
+      </w:pPr>
+      <w:r>
         <w:rPr>
           <w:bCs/>
           <w:sz w:val="32"/>
           <w:szCs w:val="32"/>
         </w:rPr>
-      </w:pPr>
+        <w:t xml:space="preserve">Scanner class can be </w:t>
+      </w:r>
+      <w:proofErr w:type="spellStart"/>
       <w:r>
         <w:rPr>
           <w:bCs/>
           <w:sz w:val="32"/>
           <w:szCs w:val="32"/>
         </w:rPr>
-        <w:t>Scanner is use to accept at the run time of the program.</w:t>
-      </w:r>
-    </w:p>
-    <w:p>
-      <w:pPr>
-        <w:pStyle w:val="NoSpacing"/>
-        <w:numPr>
-          <w:ilvl w:val="0"/>
-          <w:numId w:val="35"/>
-        </w:numPr>
+        <w:t>use</w:t>
+      </w:r>
+      <w:proofErr w:type="spellEnd"/>
+      <w:r>
         <w:rPr>
           <w:bCs/>
           <w:sz w:val="32"/>
           <w:szCs w:val="32"/>
         </w:rPr>
-      </w:pPr>
-      <w:r>
+        <w:t xml:space="preserve"> to accept the value from file, string or from console (CMD).</w:t>
+      </w:r>
+    </w:p>
+    <w:p>
+      <w:pPr>
+        <w:pStyle w:val="NoSpacing"/>
+        <w:numPr>
+          <w:ilvl w:val="0"/>
+          <w:numId w:val="35"/>
+        </w:numPr>
         <w:rPr>
           <w:bCs/>
           <w:sz w:val="32"/>
           <w:szCs w:val="32"/>
         </w:rPr>
-        <w:t xml:space="preserve">Scanner class has a </w:t>
-      </w:r>
-      <w:r>
-        <w:rPr>
-          <w:b/>
+      </w:pPr>
+      <w:r>
+        <w:rPr>
+          <w:bCs/>
           <w:sz w:val="32"/>
           <w:szCs w:val="32"/>
         </w:rPr>
-        <w:t>nextXXX() method</w:t>
+        <w:t>Scanner is use to accept at the run time of the program.</w:t>
+      </w:r>
+    </w:p>
+    <w:p>
+      <w:pPr>
+        <w:pStyle w:val="NoSpacing"/>
+        <w:numPr>
+          <w:ilvl w:val="0"/>
+          <w:numId w:val="35"/>
+        </w:numPr>
+        <w:rPr>
+          <w:bCs/>
+          <w:sz w:val="32"/>
+          <w:szCs w:val="32"/>
+        </w:rPr>
+      </w:pPr>
+      <w:r>
+        <w:rPr>
+          <w:bCs/>
+          <w:sz w:val="32"/>
+          <w:szCs w:val="32"/>
+        </w:rPr>
+        <w:t xml:space="preserve">Scanner class has a </w:t>
+      </w:r>
+      <w:proofErr w:type="spellStart"/>
+      <w:r>
+        <w:rPr>
+          <w:b/>
+          <w:sz w:val="32"/>
+          <w:szCs w:val="32"/>
+        </w:rPr>
+        <w:t>nextXXX</w:t>
+      </w:r>
+      <w:proofErr w:type="spellEnd"/>
+      <w:r>
+        <w:rPr>
+          <w:b/>
+          <w:sz w:val="32"/>
+          <w:szCs w:val="32"/>
+        </w:rPr>
+        <w:t>() method</w:t>
       </w:r>
       <w:r>
         <w:rPr>
@@ -15278,12 +16038,14 @@
           <w:bCs/>
         </w:rPr>
       </w:pPr>
+      <w:proofErr w:type="spellStart"/>
       <w:r>
         <w:rPr>
           <w:bCs/>
         </w:rPr>
         <w:t>StringBuffer</w:t>
       </w:r>
+      <w:proofErr w:type="spellEnd"/>
       <w:r>
         <w:rPr>
           <w:bCs/>
@@ -15352,7 +16114,21 @@
         <w:rPr>
           <w:bCs/>
         </w:rPr>
-        <w:t>String class is use to store a string value.</w:t>
+        <w:t xml:space="preserve">String class is </w:t>
+      </w:r>
+      <w:proofErr w:type="spellStart"/>
+      <w:r>
+        <w:rPr>
+          <w:bCs/>
+        </w:rPr>
+        <w:t>use</w:t>
+      </w:r>
+      <w:proofErr w:type="spellEnd"/>
+      <w:r>
+        <w:rPr>
+          <w:bCs/>
+        </w:rPr>
+        <w:t xml:space="preserve"> to store a string value.</w:t>
       </w:r>
     </w:p>
     <w:p>
@@ -15457,7 +16233,23 @@
           <w:bCs/>
           <w:highlight w:val="yellow"/>
         </w:rPr>
-        <w:t>inside java.lang package</w:t>
+        <w:t xml:space="preserve">inside </w:t>
+      </w:r>
+      <w:proofErr w:type="spellStart"/>
+      <w:r>
+        <w:rPr>
+          <w:bCs/>
+          <w:highlight w:val="yellow"/>
+        </w:rPr>
+        <w:t>java.lang</w:t>
+      </w:r>
+      <w:proofErr w:type="spellEnd"/>
+      <w:r>
+        <w:rPr>
+          <w:bCs/>
+          <w:highlight w:val="yellow"/>
+        </w:rPr>
+        <w:t xml:space="preserve"> package</w:t>
       </w:r>
       <w:r>
         <w:rPr>
@@ -15699,7 +16491,21 @@
         <w:rPr>
           <w:bCs/>
         </w:rPr>
-        <w:t>If you use equal operator (==) to compare 2 object then it will compare there memory location instead of its value. To Compare the values of 2 object use equals method.</w:t>
+        <w:t xml:space="preserve">If you use equal operator (==) to compare 2 object then it will compare </w:t>
+      </w:r>
+      <w:proofErr w:type="spellStart"/>
+      <w:r>
+        <w:rPr>
+          <w:bCs/>
+        </w:rPr>
+        <w:t>there</w:t>
+      </w:r>
+      <w:proofErr w:type="spellEnd"/>
+      <w:r>
+        <w:rPr>
+          <w:bCs/>
+        </w:rPr>
+        <w:t xml:space="preserve"> memory location instead of its value. To Compare the values of 2 object use equals method.</w:t>
       </w:r>
     </w:p>
     <w:p>
@@ -15772,12 +16578,20 @@
           <w:b/>
         </w:rPr>
       </w:pPr>
+      <w:proofErr w:type="spellStart"/>
       <w:r>
         <w:rPr>
           <w:b/>
         </w:rPr>
         <w:lastRenderedPageBreak/>
-        <w:t>StringBuffer class</w:t>
+        <w:t>StringBuffer</w:t>
+      </w:r>
+      <w:proofErr w:type="spellEnd"/>
+      <w:r>
+        <w:rPr>
+          <w:b/>
+        </w:rPr>
+        <w:t xml:space="preserve"> class</w:t>
       </w:r>
     </w:p>
     <w:p>
@@ -15830,11 +16644,19 @@
           <w:u w:val="single"/>
         </w:rPr>
       </w:pPr>
-      <w:r>
-        <w:rPr>
-          <w:bCs/>
-        </w:rPr>
-        <w:t xml:space="preserve">StringBuffer is a </w:t>
+      <w:proofErr w:type="spellStart"/>
+      <w:r>
+        <w:rPr>
+          <w:bCs/>
+        </w:rPr>
+        <w:t>StringBuffer</w:t>
+      </w:r>
+      <w:proofErr w:type="spellEnd"/>
+      <w:r>
+        <w:rPr>
+          <w:bCs/>
+        </w:rPr>
+        <w:t xml:space="preserve"> is a </w:t>
       </w:r>
       <w:r>
         <w:rPr>
@@ -15895,12 +16717,21 @@
         </w:rPr>
         <w:t xml:space="preserve"> and present inside </w:t>
       </w:r>
+      <w:proofErr w:type="spellStart"/>
       <w:r>
         <w:rPr>
           <w:bCs/>
           <w:highlight w:val="yellow"/>
         </w:rPr>
-        <w:t>java.lang package</w:t>
+        <w:t>java.lang</w:t>
+      </w:r>
+      <w:proofErr w:type="spellEnd"/>
+      <w:r>
+        <w:rPr>
+          <w:bCs/>
+          <w:highlight w:val="yellow"/>
+        </w:rPr>
+        <w:t xml:space="preserve"> package</w:t>
       </w:r>
       <w:r>
         <w:rPr>
@@ -15927,18 +16758,27 @@
         </w:rPr>
         <w:t xml:space="preserve">Objects if </w:t>
       </w:r>
+      <w:proofErr w:type="spellStart"/>
       <w:r>
         <w:rPr>
           <w:bCs/>
           <w:highlight w:val="yellow"/>
         </w:rPr>
-        <w:t xml:space="preserve">StringBuffer are </w:t>
-      </w:r>
+        <w:t>StringBuffer</w:t>
+      </w:r>
+      <w:proofErr w:type="spellEnd"/>
       <w:r>
         <w:rPr>
           <w:bCs/>
           <w:highlight w:val="yellow"/>
         </w:rPr>
+        <w:t xml:space="preserve"> are </w:t>
+      </w:r>
+      <w:r>
+        <w:rPr>
+          <w:bCs/>
+          <w:highlight w:val="yellow"/>
+        </w:rPr>
         <w:t>mutable</w:t>
       </w:r>
       <w:r>
@@ -15988,8 +16828,16 @@
         <w:rPr>
           <w:bCs/>
         </w:rPr>
-        <w:t xml:space="preserve"> is applicable for StringBuffer</w:t>
-      </w:r>
+        <w:t xml:space="preserve"> is applicable for </w:t>
+      </w:r>
+      <w:proofErr w:type="spellStart"/>
+      <w:r>
+        <w:rPr>
+          <w:bCs/>
+        </w:rPr>
+        <w:t>StringBuffer</w:t>
+      </w:r>
+      <w:proofErr w:type="spellEnd"/>
     </w:p>
     <w:p>
       <w:pPr>
@@ -16012,8 +16860,16 @@
         <w:rPr>
           <w:bCs/>
         </w:rPr>
-        <w:t>is class you have to create Object of StringBuffer</w:t>
-      </w:r>
+        <w:t xml:space="preserve">is class you have to create Object of </w:t>
+      </w:r>
+      <w:proofErr w:type="spellStart"/>
+      <w:r>
+        <w:rPr>
+          <w:bCs/>
+        </w:rPr>
+        <w:t>StringBuffer</w:t>
+      </w:r>
+      <w:proofErr w:type="spellEnd"/>
     </w:p>
     <w:p>
       <w:pPr>
@@ -16041,11 +16897,33 @@
           <w:bCs/>
         </w:rPr>
       </w:pPr>
-      <w:r>
-        <w:rPr>
-          <w:bCs/>
-        </w:rPr>
-        <w:t>StringBuffer obj = new StringBuffer(“Value”);</w:t>
+      <w:proofErr w:type="spellStart"/>
+      <w:r>
+        <w:rPr>
+          <w:bCs/>
+        </w:rPr>
+        <w:t>StringBuffer</w:t>
+      </w:r>
+      <w:proofErr w:type="spellEnd"/>
+      <w:r>
+        <w:rPr>
+          <w:bCs/>
+        </w:rPr>
+        <w:t xml:space="preserve"> obj = new </w:t>
+      </w:r>
+      <w:proofErr w:type="spellStart"/>
+      <w:r>
+        <w:rPr>
+          <w:bCs/>
+        </w:rPr>
+        <w:t>StringBuffer</w:t>
+      </w:r>
+      <w:proofErr w:type="spellEnd"/>
+      <w:r>
+        <w:rPr>
+          <w:bCs/>
+        </w:rPr>
+        <w:t>(“Value”);</w:t>
       </w:r>
     </w:p>
     <w:p>
@@ -16063,7 +16941,21 @@
         <w:rPr>
           <w:bCs/>
         </w:rPr>
-        <w:t>Methods of StringBuffer are synchronized.</w:t>
+        <w:t xml:space="preserve">Methods of </w:t>
+      </w:r>
+      <w:proofErr w:type="spellStart"/>
+      <w:r>
+        <w:rPr>
+          <w:bCs/>
+        </w:rPr>
+        <w:t>StringBuffer</w:t>
+      </w:r>
+      <w:proofErr w:type="spellEnd"/>
+      <w:r>
+        <w:rPr>
+          <w:bCs/>
+        </w:rPr>
+        <w:t xml:space="preserve"> are synchronized.</w:t>
       </w:r>
     </w:p>
     <w:p>
@@ -16077,11 +16969,19 @@
           <w:bCs/>
         </w:rPr>
       </w:pPr>
-      <w:r>
-        <w:rPr>
-          <w:bCs/>
-        </w:rPr>
-        <w:t>StringBuffer object is thread safe.</w:t>
+      <w:proofErr w:type="spellStart"/>
+      <w:r>
+        <w:rPr>
+          <w:bCs/>
+        </w:rPr>
+        <w:t>StringBuffer</w:t>
+      </w:r>
+      <w:proofErr w:type="spellEnd"/>
+      <w:r>
+        <w:rPr>
+          <w:bCs/>
+        </w:rPr>
+        <w:t xml:space="preserve"> object is thread safe.</w:t>
       </w:r>
     </w:p>
     <w:p>
@@ -16095,6 +16995,7 @@
           <w:bCs/>
         </w:rPr>
       </w:pPr>
+      <w:proofErr w:type="spellStart"/>
       <w:r>
         <w:rPr>
           <w:bCs/>
@@ -16111,7 +17012,14 @@
         <w:rPr>
           <w:bCs/>
         </w:rPr>
-        <w:t xml:space="preserve">ingBuffer is slower in the perform than StringBuilder </w:t>
+        <w:t>ingBuffer</w:t>
+      </w:r>
+      <w:proofErr w:type="spellEnd"/>
+      <w:r>
+        <w:rPr>
+          <w:bCs/>
+        </w:rPr>
+        <w:t xml:space="preserve"> is slower in the perform than StringBuilder </w:t>
       </w:r>
     </w:p>
     <w:p>
@@ -16257,12 +17165,21 @@
         </w:rPr>
         <w:t xml:space="preserve"> and present inside </w:t>
       </w:r>
+      <w:proofErr w:type="spellStart"/>
       <w:r>
         <w:rPr>
           <w:bCs/>
           <w:highlight w:val="yellow"/>
         </w:rPr>
-        <w:t>java.lang package</w:t>
+        <w:t>java.lang</w:t>
+      </w:r>
+      <w:proofErr w:type="spellEnd"/>
+      <w:r>
+        <w:rPr>
+          <w:bCs/>
+          <w:highlight w:val="yellow"/>
+        </w:rPr>
+        <w:t xml:space="preserve"> package</w:t>
       </w:r>
       <w:r>
         <w:rPr>
@@ -16473,8 +17390,16 @@
         <w:rPr>
           <w:bCs/>
         </w:rPr>
-        <w:t>StringBuilder is faster than StringBuffer</w:t>
-      </w:r>
+        <w:t xml:space="preserve">StringBuilder is faster than </w:t>
+      </w:r>
+      <w:proofErr w:type="spellStart"/>
+      <w:r>
+        <w:rPr>
+          <w:bCs/>
+        </w:rPr>
+        <w:t>StringBuffer</w:t>
+      </w:r>
+      <w:proofErr w:type="spellEnd"/>
     </w:p>
     <w:p>
       <w:pPr>
@@ -16914,7 +17839,21 @@
         <w:rPr>
           <w:bCs/>
         </w:rPr>
-        <w:t xml:space="preserve">Right click on “src” -&gt; “New” option -&gt; </w:t>
+        <w:t>Right click on “</w:t>
+      </w:r>
+      <w:proofErr w:type="spellStart"/>
+      <w:r>
+        <w:rPr>
+          <w:bCs/>
+        </w:rPr>
+        <w:t>src</w:t>
+      </w:r>
+      <w:proofErr w:type="spellEnd"/>
+      <w:r>
+        <w:rPr>
+          <w:bCs/>
+        </w:rPr>
+        <w:t xml:space="preserve">” -&gt; “New” option -&gt; </w:t>
       </w:r>
       <w:r>
         <w:rPr>
@@ -16950,7 +17889,21 @@
         <w:rPr>
           <w:bCs/>
         </w:rPr>
-        <w:t>Provide Class Name and select “Public static void main(String args[])” option</w:t>
+        <w:t xml:space="preserve">Provide Class Name and select “Public static void main(String </w:t>
+      </w:r>
+      <w:proofErr w:type="spellStart"/>
+      <w:r>
+        <w:rPr>
+          <w:bCs/>
+        </w:rPr>
+        <w:t>args</w:t>
+      </w:r>
+      <w:proofErr w:type="spellEnd"/>
+      <w:r>
+        <w:rPr>
+          <w:bCs/>
+        </w:rPr>
+        <w:t>[])” option</w:t>
       </w:r>
     </w:p>
     <w:p>
@@ -17316,7 +18269,15 @@
         </w:numPr>
       </w:pPr>
       <w:r>
-        <w:t>Setters methods are use to set the values for an instance variable.</w:t>
+        <w:t xml:space="preserve">Setters methods are </w:t>
+      </w:r>
+      <w:proofErr w:type="spellStart"/>
+      <w:r>
+        <w:t>use</w:t>
+      </w:r>
+      <w:proofErr w:type="spellEnd"/>
+      <w:r>
+        <w:t xml:space="preserve"> to set the values for an instance variable.</w:t>
       </w:r>
     </w:p>
     <w:p>
@@ -17328,7 +18289,15 @@
         </w:numPr>
       </w:pPr>
       <w:r>
-        <w:t>Setter method will always accepts an value as a input parameter and does not return any thing.</w:t>
+        <w:t xml:space="preserve">Setter method will always accepts an value as a input parameter and does not return </w:t>
+      </w:r>
+      <w:proofErr w:type="spellStart"/>
+      <w:r>
+        <w:t>any thing</w:t>
+      </w:r>
+      <w:proofErr w:type="spellEnd"/>
+      <w:r>
+        <w:t>.</w:t>
       </w:r>
     </w:p>
     <w:p>
@@ -17384,7 +18353,15 @@
         </w:numPr>
       </w:pPr>
       <w:r>
-        <w:t>Getter Methods are use to get the values of the instance variable.</w:t>
+        <w:t xml:space="preserve">Getter Methods are </w:t>
+      </w:r>
+      <w:proofErr w:type="spellStart"/>
+      <w:r>
+        <w:t>use</w:t>
+      </w:r>
+      <w:proofErr w:type="spellEnd"/>
+      <w:r>
+        <w:t xml:space="preserve"> to get the values of the instance variable.</w:t>
       </w:r>
     </w:p>
     <w:p>
@@ -17706,7 +18683,23 @@
           <w:bCs/>
           <w:color w:val="000000" w:themeColor="text1"/>
         </w:rPr>
-        <w:t>In Java One class Cannot have more that one parent class</w:t>
+        <w:t xml:space="preserve">In Java One class Cannot have more </w:t>
+      </w:r>
+      <w:proofErr w:type="spellStart"/>
+      <w:r>
+        <w:rPr>
+          <w:bCs/>
+          <w:color w:val="000000" w:themeColor="text1"/>
+        </w:rPr>
+        <w:t>that</w:t>
+      </w:r>
+      <w:proofErr w:type="spellEnd"/>
+      <w:r>
+        <w:rPr>
+          <w:bCs/>
+          <w:color w:val="000000" w:themeColor="text1"/>
+        </w:rPr>
+        <w:t xml:space="preserve"> one parent class</w:t>
       </w:r>
     </w:p>
     <w:p>
@@ -18096,7 +19089,15 @@
         </w:numPr>
       </w:pPr>
       <w:r>
-        <w:t>This class is present in java.lang package.</w:t>
+        <w:t xml:space="preserve">This class is present in </w:t>
+      </w:r>
+      <w:proofErr w:type="spellStart"/>
+      <w:r>
+        <w:t>java.lang</w:t>
+      </w:r>
+      <w:proofErr w:type="spellEnd"/>
+      <w:r>
+        <w:t xml:space="preserve"> package.</w:t>
       </w:r>
     </w:p>
     <w:p>
@@ -18174,15 +19175,32 @@
           <w:numId w:val="48"/>
         </w:numPr>
       </w:pPr>
-      <w:r>
-        <w:rPr>
-          <w:b/>
-          <w:bCs/>
-        </w:rPr>
-        <w:t>hashCode():</w:t>
-      </w:r>
-      <w:r>
-        <w:t xml:space="preserve"> is use to get the hashcode of the Object in Integer.</w:t>
+      <w:proofErr w:type="spellStart"/>
+      <w:r>
+        <w:rPr>
+          <w:b/>
+          <w:bCs/>
+        </w:rPr>
+        <w:t>hashCode</w:t>
+      </w:r>
+      <w:proofErr w:type="spellEnd"/>
+      <w:r>
+        <w:rPr>
+          <w:b/>
+          <w:bCs/>
+        </w:rPr>
+        <w:t>():</w:t>
+      </w:r>
+      <w:r>
+        <w:t xml:space="preserve"> is use to get the </w:t>
+      </w:r>
+      <w:proofErr w:type="spellStart"/>
+      <w:r>
+        <w:t>hashcode</w:t>
+      </w:r>
+      <w:proofErr w:type="spellEnd"/>
+      <w:r>
+        <w:t xml:space="preserve"> of the Object in Integer.</w:t>
       </w:r>
     </w:p>
     <w:p>
@@ -18193,12 +19211,21 @@
           <w:numId w:val="48"/>
         </w:numPr>
       </w:pPr>
-      <w:r>
-        <w:rPr>
-          <w:b/>
-          <w:bCs/>
-        </w:rPr>
-        <w:t>getClass():</w:t>
+      <w:proofErr w:type="spellStart"/>
+      <w:r>
+        <w:rPr>
+          <w:b/>
+          <w:bCs/>
+        </w:rPr>
+        <w:t>getClass</w:t>
+      </w:r>
+      <w:proofErr w:type="spellEnd"/>
+      <w:r>
+        <w:rPr>
+          <w:b/>
+          <w:bCs/>
+        </w:rPr>
+        <w:t>():</w:t>
       </w:r>
       <w:r>
         <w:t xml:space="preserve"> is use to get the Class Object </w:t>
@@ -18212,12 +19239,21 @@
           <w:numId w:val="48"/>
         </w:numPr>
       </w:pPr>
-      <w:r>
-        <w:rPr>
-          <w:b/>
-          <w:bCs/>
-        </w:rPr>
-        <w:t>toString():</w:t>
+      <w:proofErr w:type="spellStart"/>
+      <w:r>
+        <w:rPr>
+          <w:b/>
+          <w:bCs/>
+        </w:rPr>
+        <w:t>toString</w:t>
+      </w:r>
+      <w:proofErr w:type="spellEnd"/>
+      <w:r>
+        <w:rPr>
+          <w:b/>
+          <w:bCs/>
+        </w:rPr>
+        <w:t>():</w:t>
       </w:r>
       <w:r>
         <w:t xml:space="preserve"> is gets called whenever the object printed explicitly.</w:t>
@@ -18239,7 +19275,15 @@
         <w:t>wait(), wait(long), wait(long, int):</w:t>
       </w:r>
       <w:r>
-        <w:t xml:space="preserve"> these method are use in the multi threading. To pause the execution of the thread.</w:t>
+        <w:t xml:space="preserve"> these method are use in the </w:t>
+      </w:r>
+      <w:proofErr w:type="spellStart"/>
+      <w:r>
+        <w:t>multi threading</w:t>
+      </w:r>
+      <w:proofErr w:type="spellEnd"/>
+      <w:r>
+        <w:t>. To pause the execution of the thread.</w:t>
       </w:r>
     </w:p>
     <w:p>
@@ -18255,10 +19299,34 @@
           <w:b/>
           <w:bCs/>
         </w:rPr>
-        <w:t>notify(), notifyAll() :</w:t>
-      </w:r>
-      <w:r>
-        <w:t xml:space="preserve"> these method are use in multi threading to notify the thread which is in the waiting state. </w:t>
+        <w:t xml:space="preserve">notify(), </w:t>
+      </w:r>
+      <w:proofErr w:type="spellStart"/>
+      <w:r>
+        <w:rPr>
+          <w:b/>
+          <w:bCs/>
+        </w:rPr>
+        <w:t>notifyAll</w:t>
+      </w:r>
+      <w:proofErr w:type="spellEnd"/>
+      <w:r>
+        <w:rPr>
+          <w:b/>
+          <w:bCs/>
+        </w:rPr>
+        <w:t>() :</w:t>
+      </w:r>
+      <w:r>
+        <w:t xml:space="preserve"> these method are use in </w:t>
+      </w:r>
+      <w:proofErr w:type="spellStart"/>
+      <w:r>
+        <w:t>multi threading</w:t>
+      </w:r>
+      <w:proofErr w:type="spellEnd"/>
+      <w:r>
+        <w:t xml:space="preserve"> to notify the thread which is in the waiting state. </w:t>
       </w:r>
     </w:p>
     <w:p>
@@ -18595,12 +19663,21 @@
           <w:bCs/>
         </w:rPr>
       </w:pPr>
-      <w:r>
-        <w:rPr>
-          <w:b/>
-          <w:bCs/>
-        </w:rPr>
-        <w:t xml:space="preserve">this.instance_varaiblename </w:t>
+      <w:proofErr w:type="spellStart"/>
+      <w:r>
+        <w:rPr>
+          <w:b/>
+          <w:bCs/>
+        </w:rPr>
+        <w:t>this.instance_varaiblename</w:t>
+      </w:r>
+      <w:proofErr w:type="spellEnd"/>
+      <w:r>
+        <w:rPr>
+          <w:b/>
+          <w:bCs/>
+        </w:rPr>
+        <w:t xml:space="preserve"> </w:t>
       </w:r>
     </w:p>
     <w:p>
@@ -18774,12 +19851,21 @@
           <w:bCs/>
         </w:rPr>
       </w:pPr>
-      <w:r>
-        <w:rPr>
-          <w:b/>
-          <w:bCs/>
-        </w:rPr>
-        <w:t>super.varaible_name;</w:t>
+      <w:proofErr w:type="spellStart"/>
+      <w:r>
+        <w:rPr>
+          <w:b/>
+          <w:bCs/>
+        </w:rPr>
+        <w:t>super.varaible_name</w:t>
+      </w:r>
+      <w:proofErr w:type="spellEnd"/>
+      <w:r>
+        <w:rPr>
+          <w:b/>
+          <w:bCs/>
+        </w:rPr>
+        <w:t>;</w:t>
       </w:r>
     </w:p>
     <w:p>
@@ -18827,12 +19913,37 @@
           <w:bCs/>
         </w:rPr>
       </w:pPr>
-      <w:r>
-        <w:rPr>
-          <w:b/>
-          <w:bCs/>
-        </w:rPr>
-        <w:t>super.methodname(argement);</w:t>
+      <w:proofErr w:type="spellStart"/>
+      <w:r>
+        <w:rPr>
+          <w:b/>
+          <w:bCs/>
+        </w:rPr>
+        <w:t>super.methodname</w:t>
+      </w:r>
+      <w:proofErr w:type="spellEnd"/>
+      <w:r>
+        <w:rPr>
+          <w:b/>
+          <w:bCs/>
+        </w:rPr>
+        <w:t>(</w:t>
+      </w:r>
+      <w:proofErr w:type="spellStart"/>
+      <w:r>
+        <w:rPr>
+          <w:b/>
+          <w:bCs/>
+        </w:rPr>
+        <w:t>argement</w:t>
+      </w:r>
+      <w:proofErr w:type="spellEnd"/>
+      <w:r>
+        <w:rPr>
+          <w:b/>
+          <w:bCs/>
+        </w:rPr>
+        <w:t>);</w:t>
       </w:r>
     </w:p>
     <w:p>
@@ -19487,7 +20598,23 @@
           <w:b/>
           <w:bCs/>
         </w:rPr>
-        <w:t>package packageName;</w:t>
+        <w:t xml:space="preserve">package </w:t>
+      </w:r>
+      <w:proofErr w:type="spellStart"/>
+      <w:r>
+        <w:rPr>
+          <w:b/>
+          <w:bCs/>
+        </w:rPr>
+        <w:t>packageName</w:t>
+      </w:r>
+      <w:proofErr w:type="spellEnd"/>
+      <w:r>
+        <w:rPr>
+          <w:b/>
+          <w:bCs/>
+        </w:rPr>
+        <w:t>;</w:t>
       </w:r>
     </w:p>
     <w:p>
@@ -19504,7 +20631,15 @@
           <w:b/>
           <w:bCs/>
         </w:rPr>
-        <w:t>package domain.clinet.</w:t>
+        <w:t xml:space="preserve">package </w:t>
+      </w:r>
+      <w:proofErr w:type="spellStart"/>
+      <w:r>
+        <w:rPr>
+          <w:b/>
+          <w:bCs/>
+        </w:rPr>
+        <w:t>domain.clinet.</w:t>
       </w:r>
       <w:r>
         <w:rPr>
@@ -19513,6 +20648,7 @@
         </w:rPr>
         <w:t>function</w:t>
       </w:r>
+      <w:proofErr w:type="spellEnd"/>
       <w:r>
         <w:rPr>
           <w:b/>
@@ -19627,7 +20763,15 @@
         <w:ind w:left="720"/>
       </w:pPr>
       <w:r>
-        <w:t xml:space="preserve">import packagename.classname;    </w:t>
+        <w:t xml:space="preserve">import </w:t>
+      </w:r>
+      <w:proofErr w:type="spellStart"/>
+      <w:r>
+        <w:t>packagename.classname</w:t>
+      </w:r>
+      <w:proofErr w:type="spellEnd"/>
+      <w:r>
+        <w:t xml:space="preserve">;    </w:t>
       </w:r>
       <w:r>
         <w:sym w:font="Wingdings" w:char="F0E0"/>
@@ -19648,7 +20792,15 @@
         <w:ind w:left="720"/>
       </w:pPr>
       <w:r>
-        <w:t xml:space="preserve">import packagename.*;  </w:t>
+        <w:t xml:space="preserve">import </w:t>
+      </w:r>
+      <w:proofErr w:type="spellStart"/>
+      <w:r>
+        <w:t>packagename</w:t>
+      </w:r>
+      <w:proofErr w:type="spellEnd"/>
+      <w:r>
+        <w:t xml:space="preserve">.*;  </w:t>
       </w:r>
       <w:r>
         <w:t xml:space="preserve"> </w:t>
@@ -19695,7 +20847,15 @@
         </w:numPr>
       </w:pPr>
       <w:r>
-        <w:t>Access modifier are use to manage the access of the class properties.</w:t>
+        <w:t xml:space="preserve">Access modifier are </w:t>
+      </w:r>
+      <w:proofErr w:type="spellStart"/>
+      <w:r>
+        <w:t>use</w:t>
+      </w:r>
+      <w:proofErr w:type="spellEnd"/>
+      <w:r>
+        <w:t xml:space="preserve"> to manage the access of the class properties.</w:t>
       </w:r>
     </w:p>
     <w:p>
@@ -20643,7 +21803,15 @@
         </w:rPr>
       </w:pPr>
       <w:r>
-        <w:t>You must have the more that one class and inheritance must be there between classes.</w:t>
+        <w:t xml:space="preserve">You must have the more </w:t>
+      </w:r>
+      <w:proofErr w:type="spellStart"/>
+      <w:r>
+        <w:t>that</w:t>
+      </w:r>
+      <w:proofErr w:type="spellEnd"/>
+      <w:r>
+        <w:t xml:space="preserve"> one class and inheritance must be there between classes.</w:t>
       </w:r>
       <w:r>
         <w:t xml:space="preserve">  </w:t>
@@ -21135,7 +22303,15 @@
         <w:t>You cannot create Object of abstract class</w:t>
       </w:r>
       <w:r>
-        <w:t xml:space="preserve"> but it can be use as a reference for the polymorphic object. </w:t>
+        <w:t xml:space="preserve"> but it can be </w:t>
+      </w:r>
+      <w:proofErr w:type="spellStart"/>
+      <w:r>
+        <w:t>use</w:t>
+      </w:r>
+      <w:proofErr w:type="spellEnd"/>
+      <w:r>
+        <w:t xml:space="preserve"> as a reference for the polymorphic object. </w:t>
       </w:r>
     </w:p>
     <w:p>
@@ -21171,7 +22347,15 @@
         </w:numPr>
       </w:pPr>
       <w:r>
-        <w:t>Abstract class can have static and final method but it must be non abstract.</w:t>
+        <w:t xml:space="preserve">Abstract class can have static and final method but it must be </w:t>
+      </w:r>
+      <w:proofErr w:type="spellStart"/>
+      <w:r>
+        <w:t>non abstract</w:t>
+      </w:r>
+      <w:proofErr w:type="spellEnd"/>
+      <w:r>
+        <w:t>.</w:t>
       </w:r>
     </w:p>
     <w:p>
@@ -21238,7 +22422,15 @@
         </w:numPr>
       </w:pPr>
       <w:r>
-        <w:t>Interface are use to achieve 100% abstraction.</w:t>
+        <w:t xml:space="preserve">Interface are </w:t>
+      </w:r>
+      <w:proofErr w:type="spellStart"/>
+      <w:r>
+        <w:t>use</w:t>
+      </w:r>
+      <w:proofErr w:type="spellEnd"/>
+      <w:r>
+        <w:t xml:space="preserve"> to achieve 100% abstraction.</w:t>
       </w:r>
     </w:p>
     <w:p>
@@ -21361,7 +22553,15 @@
         </w:numPr>
       </w:pPr>
       <w:r>
-        <w:t>You cannot create Object of interface but it can be use as a reference for a polymorphic object.</w:t>
+        <w:t xml:space="preserve">You cannot create Object of interface but it can be </w:t>
+      </w:r>
+      <w:proofErr w:type="spellStart"/>
+      <w:r>
+        <w:t>use</w:t>
+      </w:r>
+      <w:proofErr w:type="spellEnd"/>
+      <w:r>
+        <w:t xml:space="preserve"> as a reference for a polymorphic object.</w:t>
       </w:r>
     </w:p>
     <w:p>
@@ -21373,7 +22573,15 @@
         </w:numPr>
       </w:pPr>
       <w:r>
-        <w:t>In the interface you cannot create static and final methods (Till Jdk 1.7)</w:t>
+        <w:t xml:space="preserve">In the interface you cannot create static and final methods (Till </w:t>
+      </w:r>
+      <w:proofErr w:type="spellStart"/>
+      <w:r>
+        <w:t>Jdk</w:t>
+      </w:r>
+      <w:proofErr w:type="spellEnd"/>
+      <w:r>
+        <w:t xml:space="preserve"> 1.7)</w:t>
       </w:r>
       <w:r>
         <w:t xml:space="preserve"> </w:t>
@@ -22277,7 +23485,15 @@
         </w:tabs>
       </w:pPr>
       <w:r>
-        <w:t>catch(Exceptionclass ref)</w:t>
+        <w:t>catch(</w:t>
+      </w:r>
+      <w:proofErr w:type="spellStart"/>
+      <w:r>
+        <w:t>Exceptionclass</w:t>
+      </w:r>
+      <w:proofErr w:type="spellEnd"/>
+      <w:r>
+        <w:t xml:space="preserve"> ref)</w:t>
       </w:r>
     </w:p>
     <w:p>
@@ -22771,7 +23987,15 @@
         </w:tabs>
       </w:pPr>
       <w:r>
-        <w:t>The RuntimeException and all its child classes are known as unchecked exception.</w:t>
+        <w:t xml:space="preserve">The </w:t>
+      </w:r>
+      <w:proofErr w:type="spellStart"/>
+      <w:r>
+        <w:t>RuntimeException</w:t>
+      </w:r>
+      <w:proofErr w:type="spellEnd"/>
+      <w:r>
+        <w:t xml:space="preserve"> and all its child classes are known as unchecked exception.</w:t>
       </w:r>
     </w:p>
     <w:p>
@@ -22816,7 +24040,31 @@
         </w:tabs>
       </w:pPr>
       <w:r>
-        <w:t xml:space="preserve">Examples: ArithmeticException, NullPointerException, InputMistmatchException etc. </w:t>
+        <w:t xml:space="preserve">Examples: </w:t>
+      </w:r>
+      <w:proofErr w:type="spellStart"/>
+      <w:r>
+        <w:t>ArithmeticException</w:t>
+      </w:r>
+      <w:proofErr w:type="spellEnd"/>
+      <w:r>
+        <w:t xml:space="preserve">, </w:t>
+      </w:r>
+      <w:proofErr w:type="spellStart"/>
+      <w:r>
+        <w:t>NullPointerException</w:t>
+      </w:r>
+      <w:proofErr w:type="spellEnd"/>
+      <w:r>
+        <w:t xml:space="preserve">, </w:t>
+      </w:r>
+      <w:proofErr w:type="spellStart"/>
+      <w:r>
+        <w:t>InputMistmatchException</w:t>
+      </w:r>
+      <w:proofErr w:type="spellEnd"/>
+      <w:r>
+        <w:t xml:space="preserve"> etc. </w:t>
       </w:r>
     </w:p>
     <w:p>
@@ -22960,8 +24208,13 @@
           <w:u w:val="single"/>
         </w:rPr>
       </w:pPr>
-      <w:r>
-        <w:t xml:space="preserve">Its is a part of process which is having independent execution. </w:t>
+      <w:proofErr w:type="spellStart"/>
+      <w:r>
+        <w:t>Its</w:t>
+      </w:r>
+      <w:proofErr w:type="spellEnd"/>
+      <w:r>
+        <w:t xml:space="preserve"> is a part of process which is having independent execution. </w:t>
       </w:r>
     </w:p>
     <w:p>
@@ -23001,7 +24254,15 @@
         </w:rPr>
       </w:pPr>
       <w:r>
-        <w:t>Thread can have a independent execution and memory.</w:t>
+        <w:t xml:space="preserve">Thread can have </w:t>
+      </w:r>
+      <w:proofErr w:type="spellStart"/>
+      <w:r>
+        <w:t>a</w:t>
+      </w:r>
+      <w:proofErr w:type="spellEnd"/>
+      <w:r>
+        <w:t xml:space="preserve"> independent execution and memory.</w:t>
       </w:r>
     </w:p>
     <w:p>
@@ -23143,7 +24404,15 @@
         </w:tabs>
       </w:pPr>
       <w:r>
-        <w:t>Developers can manipulate the execution by using some predefine methods but it cant be fully control.</w:t>
+        <w:t xml:space="preserve">Developers can manipulate the execution by using some predefine methods but it </w:t>
+      </w:r>
+      <w:proofErr w:type="spellStart"/>
+      <w:r>
+        <w:t>cant</w:t>
+      </w:r>
+      <w:proofErr w:type="spellEnd"/>
+      <w:r>
+        <w:t xml:space="preserve"> be fully control.</w:t>
       </w:r>
     </w:p>
     <w:p>
@@ -23344,8 +24613,13 @@
                 <w:tab w:val="left" w:pos="927"/>
               </w:tabs>
             </w:pPr>
+            <w:proofErr w:type="spellStart"/>
             <w:r>
-              <w:t>currentThread()</w:t>
+              <w:t>currentThread</w:t>
+            </w:r>
+            <w:proofErr w:type="spellEnd"/>
+            <w:r>
+              <w:t>()</w:t>
             </w:r>
           </w:p>
         </w:tc>
@@ -23498,7 +24772,15 @@
               </w:tabs>
             </w:pPr>
             <w:r>
-              <w:t xml:space="preserve">Using this method you can pause the execution of current thread for the another thread until completing the execution of it or for a given time period. This method throws an InterruptedException which is checked exception and it has to handle. </w:t>
+              <w:t xml:space="preserve">Using this method you can pause the execution of current thread for the another thread until completing the execution of it or for a given time period. This method throws an </w:t>
+            </w:r>
+            <w:proofErr w:type="spellStart"/>
+            <w:r>
+              <w:t>InterruptedException</w:t>
+            </w:r>
+            <w:proofErr w:type="spellEnd"/>
+            <w:r>
+              <w:t xml:space="preserve"> which is checked exception and it has to handle. </w:t>
             </w:r>
           </w:p>
         </w:tc>
@@ -23528,7 +24810,15 @@
               </w:tabs>
             </w:pPr>
             <w:r>
-              <w:t>sleep(long,int)</w:t>
+              <w:t>sleep(</w:t>
+            </w:r>
+            <w:proofErr w:type="spellStart"/>
+            <w:r>
+              <w:t>long,int</w:t>
+            </w:r>
+            <w:proofErr w:type="spellEnd"/>
+            <w:r>
+              <w:t>)</w:t>
             </w:r>
           </w:p>
         </w:tc>
@@ -23548,7 +24838,15 @@
               <w:t xml:space="preserve">This is the static method using which you can pause the execution of the thread for a given time and thread will resume the execution after the given time expire. </w:t>
             </w:r>
             <w:r>
-              <w:t>This method throws an InterruptedException which is checked exception and it has to handle.</w:t>
+              <w:t xml:space="preserve">This method throws an </w:t>
+            </w:r>
+            <w:proofErr w:type="spellStart"/>
+            <w:r>
+              <w:t>InterruptedException</w:t>
+            </w:r>
+            <w:proofErr w:type="spellEnd"/>
+            <w:r>
+              <w:t xml:space="preserve"> which is checked exception and it has to handle.</w:t>
             </w:r>
           </w:p>
         </w:tc>
@@ -23968,7 +25266,15 @@
         </w:tabs>
       </w:pPr>
       <w:r>
-        <w:t>Collection can be use for a same type of object or you can also group the object of different type.</w:t>
+        <w:t xml:space="preserve">Collection can be </w:t>
+      </w:r>
+      <w:proofErr w:type="spellStart"/>
+      <w:r>
+        <w:t>use</w:t>
+      </w:r>
+      <w:proofErr w:type="spellEnd"/>
+      <w:r>
+        <w:t xml:space="preserve"> for a same type of object or you can also group the object of different type.</w:t>
       </w:r>
     </w:p>
     <w:p>
@@ -24026,7 +25332,15 @@
         <w:t>List</w:t>
       </w:r>
       <w:r>
-        <w:t>: Is use to store duplicate value</w:t>
+        <w:t xml:space="preserve">: Is </w:t>
+      </w:r>
+      <w:proofErr w:type="spellStart"/>
+      <w:r>
+        <w:t>use</w:t>
+      </w:r>
+      <w:proofErr w:type="spellEnd"/>
+      <w:r>
+        <w:t xml:space="preserve"> to store duplicate value</w:t>
       </w:r>
     </w:p>
     <w:p>
@@ -24090,13 +25404,23 @@
       <w:r>
         <w:t xml:space="preserve">All the collection classes and interfaces are present inside </w:t>
       </w:r>
-      <w:r>
-        <w:rPr>
-          <w:b/>
-          <w:bCs/>
-          <w:u w:val="single"/>
-        </w:rPr>
-        <w:t>java.util package</w:t>
+      <w:proofErr w:type="spellStart"/>
+      <w:r>
+        <w:rPr>
+          <w:b/>
+          <w:bCs/>
+          <w:u w:val="single"/>
+        </w:rPr>
+        <w:t>java.util</w:t>
+      </w:r>
+      <w:proofErr w:type="spellEnd"/>
+      <w:r>
+        <w:rPr>
+          <w:b/>
+          <w:bCs/>
+          <w:u w:val="single"/>
+        </w:rPr>
+        <w:t xml:space="preserve"> package</w:t>
       </w:r>
       <w:r>
         <w:t xml:space="preserve"> </w:t>
@@ -24280,8 +25604,13 @@
           <w:tab w:val="left" w:pos="927"/>
         </w:tabs>
       </w:pPr>
-      <w:r>
-        <w:t>isEmpty(): you can check whether collection is empty or not.</w:t>
+      <w:proofErr w:type="spellStart"/>
+      <w:r>
+        <w:t>isEmpty</w:t>
+      </w:r>
+      <w:proofErr w:type="spellEnd"/>
+      <w:r>
+        <w:t>(): you can check whether collection is empty or not.</w:t>
       </w:r>
     </w:p>
     <w:p>
@@ -24296,8 +25625,13 @@
           <w:tab w:val="left" w:pos="927"/>
         </w:tabs>
       </w:pPr>
-      <w:r>
-        <w:t xml:space="preserve">addAll(Collection): can add multiple object at a time. </w:t>
+      <w:proofErr w:type="spellStart"/>
+      <w:r>
+        <w:t>addAll</w:t>
+      </w:r>
+      <w:proofErr w:type="spellEnd"/>
+      <w:r>
+        <w:t xml:space="preserve">(Collection): can add multiple object at a time. </w:t>
       </w:r>
     </w:p>
     <w:p>
@@ -24312,8 +25646,13 @@
           <w:tab w:val="left" w:pos="927"/>
         </w:tabs>
       </w:pPr>
-      <w:r>
-        <w:t>removeAll(Collection): can remove the multiple values from collection.</w:t>
+      <w:proofErr w:type="spellStart"/>
+      <w:r>
+        <w:t>removeAll</w:t>
+      </w:r>
+      <w:proofErr w:type="spellEnd"/>
+      <w:r>
+        <w:t>(Collection): can remove the multiple values from collection.</w:t>
       </w:r>
     </w:p>
     <w:p>
@@ -24328,8 +25667,13 @@
           <w:tab w:val="left" w:pos="927"/>
         </w:tabs>
       </w:pPr>
-      <w:r>
-        <w:t>containsAll(Collection): Can check whether group of values present inside collection or not.</w:t>
+      <w:proofErr w:type="spellStart"/>
+      <w:r>
+        <w:t>containsAll</w:t>
+      </w:r>
+      <w:proofErr w:type="spellEnd"/>
+      <w:r>
+        <w:t>(Collection): Can check whether group of values present inside collection or not.</w:t>
       </w:r>
     </w:p>
     <w:p>
@@ -24661,9 +26005,11 @@
                 <w:tab w:val="left" w:pos="927"/>
               </w:tabs>
             </w:pPr>
+            <w:proofErr w:type="spellStart"/>
             <w:r>
               <w:t>boolean</w:t>
             </w:r>
+            <w:proofErr w:type="spellEnd"/>
           </w:p>
         </w:tc>
         <w:tc>
@@ -24741,7 +26087,15 @@
         </w:tabs>
       </w:pPr>
       <w:r>
-        <w:t>List is use to store a different type of values.</w:t>
+        <w:t xml:space="preserve">List is </w:t>
+      </w:r>
+      <w:proofErr w:type="spellStart"/>
+      <w:r>
+        <w:t>use</w:t>
+      </w:r>
+      <w:proofErr w:type="spellEnd"/>
+      <w:r>
+        <w:t xml:space="preserve"> to store a different type of values.</w:t>
       </w:r>
     </w:p>
     <w:p>
@@ -24820,9 +26174,11 @@
           <w:tab w:val="left" w:pos="927"/>
         </w:tabs>
       </w:pPr>
+      <w:proofErr w:type="spellStart"/>
       <w:r>
         <w:t>ArrayList</w:t>
       </w:r>
+      <w:proofErr w:type="spellEnd"/>
     </w:p>
     <w:p>
       <w:pPr>
@@ -24871,13 +26227,23 @@
           <w:u w:val="single"/>
         </w:rPr>
       </w:pPr>
-      <w:r>
-        <w:rPr>
-          <w:b/>
-          <w:bCs/>
-          <w:u w:val="single"/>
-        </w:rPr>
-        <w:t>ArrayList Class</w:t>
+      <w:proofErr w:type="spellStart"/>
+      <w:r>
+        <w:rPr>
+          <w:b/>
+          <w:bCs/>
+          <w:u w:val="single"/>
+        </w:rPr>
+        <w:t>ArrayList</w:t>
+      </w:r>
+      <w:proofErr w:type="spellEnd"/>
+      <w:r>
+        <w:rPr>
+          <w:b/>
+          <w:bCs/>
+          <w:u w:val="single"/>
+        </w:rPr>
+        <w:t xml:space="preserve"> Class</w:t>
       </w:r>
     </w:p>
     <w:p>
@@ -24897,8 +26263,21 @@
           <w:u w:val="single"/>
         </w:rPr>
       </w:pPr>
-      <w:r>
-        <w:t>ArrayList is use to store different type of values.</w:t>
+      <w:proofErr w:type="spellStart"/>
+      <w:r>
+        <w:t>ArrayList</w:t>
+      </w:r>
+      <w:proofErr w:type="spellEnd"/>
+      <w:r>
+        <w:t xml:space="preserve"> is </w:t>
+      </w:r>
+      <w:proofErr w:type="spellStart"/>
+      <w:r>
+        <w:t>use</w:t>
+      </w:r>
+      <w:proofErr w:type="spellEnd"/>
+      <w:r>
+        <w:t xml:space="preserve"> to store different type of values.</w:t>
       </w:r>
     </w:p>
     <w:p>
@@ -24918,8 +26297,13 @@
           <w:u w:val="single"/>
         </w:rPr>
       </w:pPr>
-      <w:r>
-        <w:t>ArrayList list i</w:t>
+      <w:proofErr w:type="spellStart"/>
+      <w:r>
+        <w:t>ArrayList</w:t>
+      </w:r>
+      <w:proofErr w:type="spellEnd"/>
+      <w:r>
+        <w:t xml:space="preserve"> list i</w:t>
       </w:r>
       <w:r>
         <w:t>s</w:t>
@@ -24945,8 +26329,13 @@
           <w:u w:val="single"/>
         </w:rPr>
       </w:pPr>
-      <w:r>
-        <w:t>ArrayList indexes based.</w:t>
+      <w:proofErr w:type="spellStart"/>
+      <w:r>
+        <w:t>ArrayList</w:t>
+      </w:r>
+      <w:proofErr w:type="spellEnd"/>
+      <w:r>
+        <w:t xml:space="preserve"> indexes based.</w:t>
       </w:r>
     </w:p>
     <w:p>
@@ -24987,8 +26376,13 @@
           <w:u w:val="single"/>
         </w:rPr>
       </w:pPr>
-      <w:r>
-        <w:t>ArrayList is backed by array.</w:t>
+      <w:proofErr w:type="spellStart"/>
+      <w:r>
+        <w:t>ArrayList</w:t>
+      </w:r>
+      <w:proofErr w:type="spellEnd"/>
+      <w:r>
+        <w:t xml:space="preserve"> is backed by array.</w:t>
       </w:r>
     </w:p>
     <w:p>
@@ -25008,8 +26402,13 @@
           <w:u w:val="single"/>
         </w:rPr>
       </w:pPr>
-      <w:r>
-        <w:t>ArrayList maintains the insertion order in a collection.</w:t>
+      <w:proofErr w:type="spellStart"/>
+      <w:r>
+        <w:t>ArrayList</w:t>
+      </w:r>
+      <w:proofErr w:type="spellEnd"/>
+      <w:r>
+        <w:t xml:space="preserve"> maintains the insertion order in a collection.</w:t>
       </w:r>
     </w:p>
     <w:p>
@@ -25072,8 +26471,13 @@
         </w:rPr>
       </w:pPr>
       <w:r>
-        <w:t>The indexes will be shifted after the index based operation and due to this Array List provides slower performance in the updation</w:t>
-      </w:r>
+        <w:t xml:space="preserve">The indexes will be shifted after the index based operation and due to this Array List provides slower performance in the </w:t>
+      </w:r>
+      <w:proofErr w:type="spellStart"/>
+      <w:r>
+        <w:t>updation</w:t>
+      </w:r>
+      <w:proofErr w:type="spellEnd"/>
       <w:r>
         <w:t>.</w:t>
       </w:r>
@@ -25115,8 +26519,21 @@
           <w:tab w:val="left" w:pos="927"/>
         </w:tabs>
       </w:pPr>
-      <w:r>
-        <w:t>ArrayList implements the RandomAccess interface which allow to access the element randomly.</w:t>
+      <w:proofErr w:type="spellStart"/>
+      <w:r>
+        <w:t>ArrayList</w:t>
+      </w:r>
+      <w:proofErr w:type="spellEnd"/>
+      <w:r>
+        <w:t xml:space="preserve"> implements the </w:t>
+      </w:r>
+      <w:proofErr w:type="spellStart"/>
+      <w:r>
+        <w:t>RandomAccess</w:t>
+      </w:r>
+      <w:proofErr w:type="spellEnd"/>
+      <w:r>
+        <w:t xml:space="preserve"> interface which allow to access the element randomly.</w:t>
       </w:r>
     </w:p>
     <w:p>
@@ -25174,7 +26591,15 @@
         </w:rPr>
       </w:pPr>
       <w:r>
-        <w:t>Vector is use to store different type of values.</w:t>
+        <w:t xml:space="preserve">Vector is </w:t>
+      </w:r>
+      <w:proofErr w:type="spellStart"/>
+      <w:r>
+        <w:t>use</w:t>
+      </w:r>
+      <w:proofErr w:type="spellEnd"/>
+      <w:r>
+        <w:t xml:space="preserve"> to store different type of values.</w:t>
       </w:r>
     </w:p>
     <w:p>
@@ -25341,7 +26766,15 @@
         <w:t>Vector</w:t>
       </w:r>
       <w:r>
-        <w:t xml:space="preserve"> provides slower performance in the updation.</w:t>
+        <w:t xml:space="preserve"> provides slower performance in the </w:t>
+      </w:r>
+      <w:proofErr w:type="spellStart"/>
+      <w:r>
+        <w:t>updation</w:t>
+      </w:r>
+      <w:proofErr w:type="spellEnd"/>
+      <w:r>
+        <w:t>.</w:t>
       </w:r>
     </w:p>
     <w:p>
@@ -25376,7 +26809,15 @@
         <w:t xml:space="preserve">Vector </w:t>
       </w:r>
       <w:r>
-        <w:t>implements the RandomAccess interface which allow to access the element randomly.</w:t>
+        <w:t xml:space="preserve">implements the </w:t>
+      </w:r>
+      <w:proofErr w:type="spellStart"/>
+      <w:r>
+        <w:t>RandomAccess</w:t>
+      </w:r>
+      <w:proofErr w:type="spellEnd"/>
+      <w:r>
+        <w:t xml:space="preserve"> interface which allow to access the element randomly.</w:t>
       </w:r>
     </w:p>
     <w:p>
@@ -25424,7 +26865,15 @@
         </w:tabs>
       </w:pPr>
       <w:r>
-        <w:t>Vector provides slower performance than the ArrayList.</w:t>
+        <w:t xml:space="preserve">Vector provides slower performance than the </w:t>
+      </w:r>
+      <w:proofErr w:type="spellStart"/>
+      <w:r>
+        <w:t>ArrayList</w:t>
+      </w:r>
+      <w:proofErr w:type="spellEnd"/>
+      <w:r>
+        <w:t>.</w:t>
       </w:r>
     </w:p>
     <w:p>
@@ -25685,7 +27134,15 @@
         </w:rPr>
       </w:pPr>
       <w:r>
-        <w:t>LinkedList provide the faster updation.</w:t>
+        <w:t xml:space="preserve">LinkedList provide the faster </w:t>
+      </w:r>
+      <w:proofErr w:type="spellStart"/>
+      <w:r>
+        <w:t>updation</w:t>
+      </w:r>
+      <w:proofErr w:type="spellEnd"/>
+      <w:r>
+        <w:t>.</w:t>
       </w:r>
     </w:p>
     <w:p>
@@ -25885,9 +27342,11 @@
           <w:tab w:val="left" w:pos="927"/>
         </w:tabs>
       </w:pPr>
+      <w:proofErr w:type="spellStart"/>
       <w:r>
         <w:t>LinkedHashSet</w:t>
       </w:r>
+      <w:proofErr w:type="spellEnd"/>
     </w:p>
     <w:p>
       <w:pPr>
@@ -25901,9 +27360,11 @@
           <w:tab w:val="left" w:pos="927"/>
         </w:tabs>
       </w:pPr>
+      <w:proofErr w:type="spellStart"/>
       <w:r>
         <w:t>TreeSet</w:t>
       </w:r>
+      <w:proofErr w:type="spellEnd"/>
     </w:p>
     <w:p>
       <w:pPr>
@@ -26120,6 +27581,7 @@
           <w:bCs/>
         </w:rPr>
       </w:pPr>
+      <w:proofErr w:type="spellStart"/>
       <w:r>
         <w:rPr>
           <w:b/>
@@ -26127,6 +27589,7 @@
         </w:rPr>
         <w:t>LinkedHashSet</w:t>
       </w:r>
+      <w:proofErr w:type="spellEnd"/>
     </w:p>
     <w:p>
       <w:pPr>
@@ -26140,8 +27603,13 @@
           <w:tab w:val="left" w:pos="927"/>
         </w:tabs>
       </w:pPr>
-      <w:r>
-        <w:t>LinkedHashSet class internally extends the property of HashSet.</w:t>
+      <w:proofErr w:type="spellStart"/>
+      <w:r>
+        <w:t>LinkedHashSet</w:t>
+      </w:r>
+      <w:proofErr w:type="spellEnd"/>
+      <w:r>
+        <w:t xml:space="preserve"> class internally extends the property of HashSet.</w:t>
       </w:r>
     </w:p>
     <w:p>
@@ -26156,8 +27624,13 @@
           <w:tab w:val="left" w:pos="927"/>
         </w:tabs>
       </w:pPr>
-      <w:r>
-        <w:t>LinkedHashSet allows only unique values.</w:t>
+      <w:proofErr w:type="spellStart"/>
+      <w:r>
+        <w:t>LinkedHashSet</w:t>
+      </w:r>
+      <w:proofErr w:type="spellEnd"/>
+      <w:r>
+        <w:t xml:space="preserve"> allows only unique values.</w:t>
       </w:r>
     </w:p>
     <w:p>
@@ -26205,7 +27678,15 @@
         </w:tabs>
       </w:pPr>
       <w:r>
-        <w:t>It is based in the doubly linked list and the hashing alog.</w:t>
+        <w:t xml:space="preserve">It is based in the doubly linked list and the hashing </w:t>
+      </w:r>
+      <w:proofErr w:type="spellStart"/>
+      <w:r>
+        <w:t>alog</w:t>
+      </w:r>
+      <w:proofErr w:type="spellEnd"/>
+      <w:r>
+        <w:t>.</w:t>
       </w:r>
     </w:p>
     <w:p>
@@ -26237,7 +27718,15 @@
         </w:tabs>
       </w:pPr>
       <w:r>
-        <w:t xml:space="preserve">It is used for faster updation and searching. </w:t>
+        <w:t xml:space="preserve">It is used for faster </w:t>
+      </w:r>
+      <w:proofErr w:type="spellStart"/>
+      <w:r>
+        <w:t>updation</w:t>
+      </w:r>
+      <w:proofErr w:type="spellEnd"/>
+      <w:r>
+        <w:t xml:space="preserve"> and searching. </w:t>
       </w:r>
     </w:p>
     <w:p>
@@ -26274,6 +27763,7 @@
           <w:bCs/>
         </w:rPr>
       </w:pPr>
+      <w:proofErr w:type="spellStart"/>
       <w:r>
         <w:rPr>
           <w:b/>
@@ -26282,6 +27772,7 @@
         <w:lastRenderedPageBreak/>
         <w:t>TreeSet</w:t>
       </w:r>
+      <w:proofErr w:type="spellEnd"/>
     </w:p>
     <w:p>
       <w:pPr>
@@ -26295,8 +27786,29 @@
           <w:tab w:val="left" w:pos="927"/>
         </w:tabs>
       </w:pPr>
-      <w:r>
-        <w:t>TreeSet implements the property from Set, SortedSet, NavigableSet interface</w:t>
+      <w:proofErr w:type="spellStart"/>
+      <w:r>
+        <w:t>TreeSet</w:t>
+      </w:r>
+      <w:proofErr w:type="spellEnd"/>
+      <w:r>
+        <w:t xml:space="preserve"> implements the property from Set, </w:t>
+      </w:r>
+      <w:proofErr w:type="spellStart"/>
+      <w:r>
+        <w:t>SortedSet</w:t>
+      </w:r>
+      <w:proofErr w:type="spellEnd"/>
+      <w:r>
+        <w:t xml:space="preserve">, </w:t>
+      </w:r>
+      <w:proofErr w:type="spellStart"/>
+      <w:r>
+        <w:t>NavigableSet</w:t>
+      </w:r>
+      <w:proofErr w:type="spellEnd"/>
+      <w:r>
+        <w:t xml:space="preserve"> interface</w:t>
       </w:r>
     </w:p>
     <w:p>
@@ -26311,8 +27823,13 @@
           <w:tab w:val="left" w:pos="927"/>
         </w:tabs>
       </w:pPr>
-      <w:r>
-        <w:t>TreeSet use to store unique values.</w:t>
+      <w:proofErr w:type="spellStart"/>
+      <w:r>
+        <w:t>TreeSet</w:t>
+      </w:r>
+      <w:proofErr w:type="spellEnd"/>
+      <w:r>
+        <w:t xml:space="preserve"> use to store unique values.</w:t>
       </w:r>
     </w:p>
     <w:p>
@@ -26327,8 +27844,13 @@
           <w:tab w:val="left" w:pos="927"/>
         </w:tabs>
       </w:pPr>
-      <w:r>
-        <w:t>TreeSet can store values of similar data type only.</w:t>
+      <w:proofErr w:type="spellStart"/>
+      <w:r>
+        <w:t>TreeSet</w:t>
+      </w:r>
+      <w:proofErr w:type="spellEnd"/>
+      <w:r>
+        <w:t xml:space="preserve"> can store values of similar data type only.</w:t>
       </w:r>
     </w:p>
     <w:p>
@@ -26343,8 +27865,13 @@
           <w:tab w:val="left" w:pos="927"/>
         </w:tabs>
       </w:pPr>
-      <w:r>
-        <w:t>TreeSet based on the Balance Tree algo.</w:t>
+      <w:proofErr w:type="spellStart"/>
+      <w:r>
+        <w:t>TreeSet</w:t>
+      </w:r>
+      <w:proofErr w:type="spellEnd"/>
+      <w:r>
+        <w:t xml:space="preserve"> based on the Balance Tree algo.</w:t>
       </w:r>
     </w:p>
     <w:p>
@@ -26397,7 +27924,15 @@
         </w:tabs>
       </w:pPr>
       <w:r>
-        <w:t>Map is use to store key and values which is also known as Entry.</w:t>
+        <w:t xml:space="preserve">Map is </w:t>
+      </w:r>
+      <w:proofErr w:type="spellStart"/>
+      <w:r>
+        <w:t>use</w:t>
+      </w:r>
+      <w:proofErr w:type="spellEnd"/>
+      <w:r>
+        <w:t xml:space="preserve"> to store key and values which is also known as Entry.</w:t>
       </w:r>
     </w:p>
     <w:p>
@@ -26508,9 +28043,11 @@
           <w:tab w:val="left" w:pos="927"/>
         </w:tabs>
       </w:pPr>
+      <w:proofErr w:type="spellStart"/>
       <w:r>
         <w:t>Hashtable</w:t>
       </w:r>
+      <w:proofErr w:type="spellEnd"/>
     </w:p>
     <w:p>
       <w:pPr>
@@ -26524,9 +28061,11 @@
           <w:tab w:val="left" w:pos="927"/>
         </w:tabs>
       </w:pPr>
+      <w:proofErr w:type="spellStart"/>
       <w:r>
         <w:t>LinkedHashMap</w:t>
       </w:r>
+      <w:proofErr w:type="spellEnd"/>
     </w:p>
     <w:p>
       <w:pPr>
@@ -26540,9 +28079,11 @@
           <w:tab w:val="left" w:pos="927"/>
         </w:tabs>
       </w:pPr>
+      <w:proofErr w:type="spellStart"/>
       <w:r>
         <w:t>TreeMap</w:t>
       </w:r>
+      <w:proofErr w:type="spellEnd"/>
       <w:r>
         <w:t xml:space="preserve"> </w:t>
       </w:r>
@@ -26579,7 +28120,15 @@
         </w:tabs>
       </w:pPr>
       <w:r>
-        <w:t>Map is use to store a Key and value pairs which is also known as entry.</w:t>
+        <w:t xml:space="preserve">Map is </w:t>
+      </w:r>
+      <w:proofErr w:type="spellStart"/>
+      <w:r>
+        <w:t>use</w:t>
+      </w:r>
+      <w:proofErr w:type="spellEnd"/>
+      <w:r>
+        <w:t xml:space="preserve"> to store a Key and value pairs which is also known as entry.</w:t>
       </w:r>
     </w:p>
     <w:p>
@@ -26633,10 +28182,7 @@
         </w:tabs>
       </w:pPr>
       <w:r>
-        <w:t>the key must be unique and values can be duplicate</w:t>
-      </w:r>
-      <w:r>
-        <w:t>.</w:t>
+        <w:t>the key must be unique and values can be duplicate.</w:t>
       </w:r>
     </w:p>
     <w:p>
@@ -26733,6 +28279,7 @@
           <w:bCs/>
         </w:rPr>
       </w:pPr>
+      <w:proofErr w:type="spellStart"/>
       <w:r>
         <w:rPr>
           <w:b/>
@@ -26740,6 +28287,7 @@
         </w:rPr>
         <w:t>LinkedHashMap</w:t>
       </w:r>
+      <w:proofErr w:type="spellEnd"/>
     </w:p>
     <w:p>
       <w:pPr>
@@ -26753,8 +28301,13 @@
           <w:tab w:val="left" w:pos="927"/>
         </w:tabs>
       </w:pPr>
-      <w:r>
-        <w:t>LinkedHashMap implements the properties from HashMap class.</w:t>
+      <w:proofErr w:type="spellStart"/>
+      <w:r>
+        <w:t>LinkedHashMap</w:t>
+      </w:r>
+      <w:proofErr w:type="spellEnd"/>
+      <w:r>
+        <w:t xml:space="preserve"> implements the properties from HashMap class.</w:t>
       </w:r>
     </w:p>
     <w:p>
@@ -26770,7 +28323,15 @@
         </w:tabs>
       </w:pPr>
       <w:r>
-        <w:t>Map is use to store a Key and value pairs which is also known as entry.</w:t>
+        <w:t xml:space="preserve">Map is </w:t>
+      </w:r>
+      <w:proofErr w:type="spellStart"/>
+      <w:r>
+        <w:t>use</w:t>
+      </w:r>
+      <w:proofErr w:type="spellEnd"/>
+      <w:r>
+        <w:t xml:space="preserve"> to store a Key and value pairs which is also known as entry.</w:t>
       </w:r>
     </w:p>
     <w:p>
@@ -26865,11 +28426,13 @@
           <w:tab w:val="left" w:pos="927"/>
         </w:tabs>
       </w:pPr>
-      <w:r>
-        <w:t>Linked</w:t>
-      </w:r>
-      <w:r>
-        <w:t>HashMap is order and unsorted.</w:t>
+      <w:proofErr w:type="spellStart"/>
+      <w:r>
+        <w:t>LinkedHashMap</w:t>
+      </w:r>
+      <w:proofErr w:type="spellEnd"/>
+      <w:r>
+        <w:t xml:space="preserve"> is order and unsorted.</w:t>
       </w:r>
     </w:p>
     <w:p>
@@ -26911,7 +28474,11 @@
         <w:t>HashMap used for a faster searching</w:t>
       </w:r>
       <w:r>
-        <w:t xml:space="preserve"> and faster upd</w:t>
+        <w:t xml:space="preserve"> and faster </w:t>
+      </w:r>
+      <w:proofErr w:type="spellStart"/>
+      <w:r>
+        <w:t>upd</w:t>
       </w:r>
       <w:r>
         <w:t>a</w:t>
@@ -26919,6 +28486,7 @@
       <w:r>
         <w:t>tion</w:t>
       </w:r>
+      <w:proofErr w:type="spellEnd"/>
       <w:r>
         <w:t>.</w:t>
       </w:r>
@@ -26934,6 +28502,7 @@
           <w:bCs/>
         </w:rPr>
       </w:pPr>
+      <w:proofErr w:type="spellStart"/>
       <w:r>
         <w:rPr>
           <w:b/>
@@ -26941,6 +28510,7 @@
         </w:rPr>
         <w:t>Hashtable</w:t>
       </w:r>
+      <w:proofErr w:type="spellEnd"/>
     </w:p>
     <w:p>
       <w:pPr>
@@ -26955,7 +28525,15 @@
         </w:tabs>
       </w:pPr>
       <w:r>
-        <w:t>Map is use to store a Key and value pairs which is also known as entry.</w:t>
+        <w:t xml:space="preserve">Map is </w:t>
+      </w:r>
+      <w:proofErr w:type="spellStart"/>
+      <w:r>
+        <w:t>use</w:t>
+      </w:r>
+      <w:proofErr w:type="spellEnd"/>
+      <w:r>
+        <w:t xml:space="preserve"> to store a Key and value pairs which is also known as entry.</w:t>
       </w:r>
     </w:p>
     <w:p>
@@ -27034,8 +28612,13 @@
           <w:tab w:val="left" w:pos="927"/>
         </w:tabs>
       </w:pPr>
-      <w:r>
-        <w:t>Hashtable not allows null key or null value.</w:t>
+      <w:proofErr w:type="spellStart"/>
+      <w:r>
+        <w:t>Hashtable</w:t>
+      </w:r>
+      <w:proofErr w:type="spellEnd"/>
+      <w:r>
+        <w:t xml:space="preserve"> not allows null key or null value.</w:t>
       </w:r>
     </w:p>
     <w:p>
@@ -27053,12 +28636,11 @@
       <w:r>
         <w:t xml:space="preserve"> </w:t>
       </w:r>
-      <w:r>
-        <w:t>Hash</w:t>
-      </w:r>
-      <w:r>
-        <w:t>table</w:t>
-      </w:r>
+      <w:proofErr w:type="spellStart"/>
+      <w:r>
+        <w:t>Hashtable</w:t>
+      </w:r>
+      <w:proofErr w:type="spellEnd"/>
       <w:r>
         <w:t xml:space="preserve"> is unorder and unsorted.</w:t>
       </w:r>
@@ -27091,12 +28673,11 @@
           <w:tab w:val="left" w:pos="927"/>
         </w:tabs>
       </w:pPr>
-      <w:r>
-        <w:t>Hash</w:t>
-      </w:r>
-      <w:r>
-        <w:t>table</w:t>
-      </w:r>
+      <w:proofErr w:type="spellStart"/>
+      <w:r>
+        <w:t>Hashtable</w:t>
+      </w:r>
+      <w:proofErr w:type="spellEnd"/>
       <w:r>
         <w:t xml:space="preserve"> used for a faster searching.</w:t>
       </w:r>
@@ -27113,8 +28694,13 @@
           <w:tab w:val="left" w:pos="927"/>
         </w:tabs>
       </w:pPr>
-      <w:r>
-        <w:t>Hashtable object is synchronized.</w:t>
+      <w:proofErr w:type="spellStart"/>
+      <w:r>
+        <w:t>Hashtable</w:t>
+      </w:r>
+      <w:proofErr w:type="spellEnd"/>
+      <w:r>
+        <w:t xml:space="preserve"> object is synchronized.</w:t>
       </w:r>
     </w:p>
     <w:p>
@@ -27145,8 +28731,19 @@
           <w:tab w:val="left" w:pos="927"/>
         </w:tabs>
       </w:pPr>
-      <w:r>
-        <w:t>Its is slower in the performance than Hashtable.</w:t>
+      <w:proofErr w:type="spellStart"/>
+      <w:r>
+        <w:t>Its</w:t>
+      </w:r>
+      <w:proofErr w:type="spellEnd"/>
+      <w:r>
+        <w:t xml:space="preserve"> is slower in the performance than Hash</w:t>
+      </w:r>
+      <w:r>
+        <w:t>Map</w:t>
+      </w:r>
+      <w:r>
+        <w:t>.</w:t>
       </w:r>
     </w:p>
     <w:p>
@@ -27169,6 +28766,7 @@
           <w:bCs/>
         </w:rPr>
       </w:pPr>
+      <w:proofErr w:type="spellStart"/>
       <w:r>
         <w:rPr>
           <w:b/>
@@ -27176,6 +28774,7 @@
         </w:rPr>
         <w:t>TreeMap</w:t>
       </w:r>
+      <w:proofErr w:type="spellEnd"/>
     </w:p>
     <w:p>
       <w:pPr>
@@ -27189,9 +28788,27 @@
           <w:tab w:val="left" w:pos="927"/>
         </w:tabs>
       </w:pPr>
-      <w:r>
-        <w:t>TreeMap implements the property from Map, SortedMap and NavigableMap</w:t>
-      </w:r>
+      <w:proofErr w:type="spellStart"/>
+      <w:r>
+        <w:t>TreeMap</w:t>
+      </w:r>
+      <w:proofErr w:type="spellEnd"/>
+      <w:r>
+        <w:t xml:space="preserve"> implements the property from Map, </w:t>
+      </w:r>
+      <w:proofErr w:type="spellStart"/>
+      <w:r>
+        <w:t>SortedMap</w:t>
+      </w:r>
+      <w:proofErr w:type="spellEnd"/>
+      <w:r>
+        <w:t xml:space="preserve"> and </w:t>
+      </w:r>
+      <w:proofErr w:type="spellStart"/>
+      <w:r>
+        <w:t>NavigableMap</w:t>
+      </w:r>
+      <w:proofErr w:type="spellEnd"/>
       <w:r>
         <w:t>.</w:t>
       </w:r>
@@ -27274,6 +28891,571 @@
       </w:pPr>
       <w:r>
         <w:t>The entries are in sorted by key.</w:t>
+      </w:r>
+    </w:p>
+    <w:p>
+      <w:pPr>
+        <w:shd w:val="clear" w:color="auto" w:fill="FFFFFF" w:themeFill="background1"/>
+        <w:tabs>
+          <w:tab w:val="left" w:pos="927"/>
+        </w:tabs>
+      </w:pPr>
+    </w:p>
+    <w:p>
+      <w:pPr>
+        <w:shd w:val="clear" w:color="auto" w:fill="FFFFFF" w:themeFill="background1"/>
+        <w:tabs>
+          <w:tab w:val="left" w:pos="927"/>
+        </w:tabs>
+        <w:rPr>
+          <w:b/>
+          <w:bCs/>
+          <w:u w:val="single"/>
+        </w:rPr>
+      </w:pPr>
+      <w:r>
+        <w:rPr>
+          <w:b/>
+          <w:bCs/>
+          <w:u w:val="single"/>
+        </w:rPr>
+        <w:t>Generic Type</w:t>
+      </w:r>
+    </w:p>
+    <w:p>
+      <w:pPr>
+        <w:pStyle w:val="ListParagraph"/>
+        <w:numPr>
+          <w:ilvl w:val="0"/>
+          <w:numId w:val="95"/>
+        </w:numPr>
+        <w:shd w:val="clear" w:color="auto" w:fill="FFFFFF" w:themeFill="background1"/>
+        <w:tabs>
+          <w:tab w:val="left" w:pos="927"/>
+        </w:tabs>
+      </w:pPr>
+      <w:r>
+        <w:t>It is use to specify the type of Objects which you are going to add inside collection.</w:t>
+      </w:r>
+    </w:p>
+    <w:p>
+      <w:pPr>
+        <w:pStyle w:val="ListParagraph"/>
+        <w:numPr>
+          <w:ilvl w:val="0"/>
+          <w:numId w:val="95"/>
+        </w:numPr>
+        <w:shd w:val="clear" w:color="auto" w:fill="FFFFFF" w:themeFill="background1"/>
+        <w:tabs>
+          <w:tab w:val="left" w:pos="927"/>
+        </w:tabs>
+      </w:pPr>
+      <w:r>
+        <w:t>By using this you can restrict the user to store a specific type of values only.</w:t>
+      </w:r>
+    </w:p>
+    <w:p>
+      <w:pPr>
+        <w:pStyle w:val="ListParagraph"/>
+        <w:numPr>
+          <w:ilvl w:val="0"/>
+          <w:numId w:val="95"/>
+        </w:numPr>
+        <w:shd w:val="clear" w:color="auto" w:fill="FFFFFF" w:themeFill="background1"/>
+        <w:tabs>
+          <w:tab w:val="left" w:pos="927"/>
+        </w:tabs>
+      </w:pPr>
+      <w:r>
+        <w:t>The Generic Type must be a class Name. you cannot use primitive type in place of Generic type.</w:t>
+      </w:r>
+    </w:p>
+    <w:p>
+      <w:pPr>
+        <w:pStyle w:val="ListParagraph"/>
+        <w:numPr>
+          <w:ilvl w:val="0"/>
+          <w:numId w:val="95"/>
+        </w:numPr>
+        <w:shd w:val="clear" w:color="auto" w:fill="FFFFFF" w:themeFill="background1"/>
+        <w:tabs>
+          <w:tab w:val="left" w:pos="927"/>
+        </w:tabs>
+      </w:pPr>
+      <w:r>
+        <w:t>By Specifying a generic type you can make your collection type safe.</w:t>
+      </w:r>
+    </w:p>
+    <w:p>
+      <w:pPr>
+        <w:pStyle w:val="ListParagraph"/>
+        <w:numPr>
+          <w:ilvl w:val="0"/>
+          <w:numId w:val="95"/>
+        </w:numPr>
+        <w:shd w:val="clear" w:color="auto" w:fill="FFFFFF" w:themeFill="background1"/>
+        <w:tabs>
+          <w:tab w:val="left" w:pos="927"/>
+        </w:tabs>
+      </w:pPr>
+      <w:r>
+        <w:t>Example:</w:t>
+      </w:r>
+    </w:p>
+    <w:p>
+      <w:pPr>
+        <w:pStyle w:val="ListParagraph"/>
+        <w:shd w:val="clear" w:color="auto" w:fill="FFFFFF" w:themeFill="background1"/>
+        <w:tabs>
+          <w:tab w:val="left" w:pos="927"/>
+        </w:tabs>
+        <w:rPr>
+          <w:rFonts w:ascii="Consolas" w:hAnsi="Consolas" w:cs="Consolas"/>
+          <w:color w:val="000000"/>
+          <w:sz w:val="24"/>
+          <w:szCs w:val="24"/>
+          <w:shd w:val="clear" w:color="auto" w:fill="E8F2FE"/>
+        </w:rPr>
+      </w:pPr>
+      <w:proofErr w:type="spellStart"/>
+      <w:r>
+        <w:rPr>
+          <w:rFonts w:ascii="Consolas" w:hAnsi="Consolas" w:cs="Consolas"/>
+          <w:color w:val="000000"/>
+          <w:sz w:val="24"/>
+          <w:szCs w:val="24"/>
+          <w:shd w:val="clear" w:color="auto" w:fill="E8F2FE"/>
+        </w:rPr>
+        <w:t>ArrayList</w:t>
+      </w:r>
+      <w:proofErr w:type="spellEnd"/>
+      <w:r>
+        <w:rPr>
+          <w:rFonts w:ascii="Consolas" w:hAnsi="Consolas" w:cs="Consolas"/>
+          <w:color w:val="000000"/>
+          <w:sz w:val="24"/>
+          <w:szCs w:val="24"/>
+          <w:shd w:val="clear" w:color="auto" w:fill="E8F2FE"/>
+        </w:rPr>
+        <w:t xml:space="preserve">&lt;Double&gt; </w:t>
+      </w:r>
+      <w:r>
+        <w:rPr>
+          <w:rFonts w:ascii="Consolas" w:hAnsi="Consolas" w:cs="Consolas"/>
+          <w:color w:val="6A3E3E"/>
+          <w:sz w:val="24"/>
+          <w:szCs w:val="24"/>
+          <w:shd w:val="clear" w:color="auto" w:fill="E8F2FE"/>
+        </w:rPr>
+        <w:t>list</w:t>
+      </w:r>
+      <w:r>
+        <w:rPr>
+          <w:rFonts w:ascii="Consolas" w:hAnsi="Consolas" w:cs="Consolas"/>
+          <w:color w:val="000000"/>
+          <w:sz w:val="24"/>
+          <w:szCs w:val="24"/>
+          <w:shd w:val="clear" w:color="auto" w:fill="E8F2FE"/>
+        </w:rPr>
+        <w:t xml:space="preserve"> = </w:t>
+      </w:r>
+      <w:r>
+        <w:rPr>
+          <w:rFonts w:ascii="Consolas" w:hAnsi="Consolas" w:cs="Consolas"/>
+          <w:b/>
+          <w:bCs/>
+          <w:color w:val="7F0055"/>
+          <w:sz w:val="24"/>
+          <w:szCs w:val="24"/>
+          <w:shd w:val="clear" w:color="auto" w:fill="E8F2FE"/>
+        </w:rPr>
+        <w:t>new</w:t>
+      </w:r>
+      <w:r>
+        <w:rPr>
+          <w:rFonts w:ascii="Consolas" w:hAnsi="Consolas" w:cs="Consolas"/>
+          <w:color w:val="000000"/>
+          <w:sz w:val="24"/>
+          <w:szCs w:val="24"/>
+          <w:shd w:val="clear" w:color="auto" w:fill="E8F2FE"/>
+        </w:rPr>
+        <w:t xml:space="preserve"> </w:t>
+      </w:r>
+      <w:proofErr w:type="spellStart"/>
+      <w:r>
+        <w:rPr>
+          <w:rFonts w:ascii="Consolas" w:hAnsi="Consolas" w:cs="Consolas"/>
+          <w:color w:val="000000"/>
+          <w:sz w:val="24"/>
+          <w:szCs w:val="24"/>
+          <w:shd w:val="clear" w:color="auto" w:fill="E8F2FE"/>
+        </w:rPr>
+        <w:t>ArrayList</w:t>
+      </w:r>
+      <w:proofErr w:type="spellEnd"/>
+      <w:r>
+        <w:rPr>
+          <w:rFonts w:ascii="Consolas" w:hAnsi="Consolas" w:cs="Consolas"/>
+          <w:color w:val="000000"/>
+          <w:sz w:val="24"/>
+          <w:szCs w:val="24"/>
+          <w:u w:val="single"/>
+          <w:shd w:val="clear" w:color="auto" w:fill="E8F2FE"/>
+        </w:rPr>
+        <w:t>&lt;Double&gt;</w:t>
+      </w:r>
+      <w:r>
+        <w:rPr>
+          <w:rFonts w:ascii="Consolas" w:hAnsi="Consolas" w:cs="Consolas"/>
+          <w:color w:val="000000"/>
+          <w:sz w:val="24"/>
+          <w:szCs w:val="24"/>
+          <w:shd w:val="clear" w:color="auto" w:fill="E8F2FE"/>
+        </w:rPr>
+        <w:t>();</w:t>
+      </w:r>
+    </w:p>
+    <w:p>
+      <w:pPr>
+        <w:pStyle w:val="ListParagraph"/>
+        <w:shd w:val="clear" w:color="auto" w:fill="FFFFFF" w:themeFill="background1"/>
+        <w:tabs>
+          <w:tab w:val="left" w:pos="927"/>
+        </w:tabs>
+        <w:rPr>
+          <w:rFonts w:ascii="Consolas" w:hAnsi="Consolas" w:cs="Consolas"/>
+          <w:color w:val="000000"/>
+          <w:sz w:val="24"/>
+          <w:szCs w:val="24"/>
+          <w:shd w:val="clear" w:color="auto" w:fill="E8F2FE"/>
+        </w:rPr>
+      </w:pPr>
+      <w:r>
+        <w:rPr>
+          <w:rFonts w:ascii="Consolas" w:hAnsi="Consolas" w:cs="Consolas"/>
+          <w:color w:val="000000"/>
+          <w:sz w:val="24"/>
+          <w:szCs w:val="24"/>
+          <w:shd w:val="clear" w:color="auto" w:fill="E8F2FE"/>
+        </w:rPr>
+        <w:t>HashMap&lt;</w:t>
+      </w:r>
+      <w:proofErr w:type="spellStart"/>
+      <w:r>
+        <w:rPr>
+          <w:rFonts w:ascii="Consolas" w:hAnsi="Consolas" w:cs="Consolas"/>
+          <w:color w:val="000000"/>
+          <w:sz w:val="24"/>
+          <w:szCs w:val="24"/>
+          <w:shd w:val="clear" w:color="auto" w:fill="E8F2FE"/>
+        </w:rPr>
+        <w:t>String,Integer</w:t>
+      </w:r>
+      <w:proofErr w:type="spellEnd"/>
+      <w:r>
+        <w:rPr>
+          <w:rFonts w:ascii="Consolas" w:hAnsi="Consolas" w:cs="Consolas"/>
+          <w:color w:val="000000"/>
+          <w:sz w:val="24"/>
+          <w:szCs w:val="24"/>
+          <w:shd w:val="clear" w:color="auto" w:fill="E8F2FE"/>
+        </w:rPr>
+        <w:t>&gt; map = new HashMap&lt;</w:t>
+      </w:r>
+      <w:proofErr w:type="spellStart"/>
+      <w:r>
+        <w:rPr>
+          <w:rFonts w:ascii="Consolas" w:hAnsi="Consolas" w:cs="Consolas"/>
+          <w:color w:val="000000"/>
+          <w:sz w:val="24"/>
+          <w:szCs w:val="24"/>
+          <w:shd w:val="clear" w:color="auto" w:fill="E8F2FE"/>
+        </w:rPr>
+        <w:t>String,Integer</w:t>
+      </w:r>
+      <w:proofErr w:type="spellEnd"/>
+      <w:r>
+        <w:rPr>
+          <w:rFonts w:ascii="Consolas" w:hAnsi="Consolas" w:cs="Consolas"/>
+          <w:color w:val="000000"/>
+          <w:sz w:val="24"/>
+          <w:szCs w:val="24"/>
+          <w:shd w:val="clear" w:color="auto" w:fill="E8F2FE"/>
+        </w:rPr>
+        <w:t>&gt; ();</w:t>
+      </w:r>
+    </w:p>
+    <w:p>
+      <w:pPr>
+        <w:pStyle w:val="ListParagraph"/>
+        <w:shd w:val="clear" w:color="auto" w:fill="FFFFFF" w:themeFill="background1"/>
+        <w:tabs>
+          <w:tab w:val="left" w:pos="927"/>
+        </w:tabs>
+        <w:rPr>
+          <w:rFonts w:ascii="Consolas" w:hAnsi="Consolas" w:cs="Consolas"/>
+          <w:color w:val="000000"/>
+          <w:sz w:val="24"/>
+          <w:szCs w:val="24"/>
+          <w:shd w:val="clear" w:color="auto" w:fill="E8F2FE"/>
+        </w:rPr>
+      </w:pPr>
+    </w:p>
+    <w:p>
+      <w:pPr>
+        <w:shd w:val="clear" w:color="auto" w:fill="FFFFFF" w:themeFill="background1"/>
+        <w:tabs>
+          <w:tab w:val="left" w:pos="927"/>
+        </w:tabs>
+        <w:rPr>
+          <w:b/>
+          <w:bCs/>
+          <w:u w:val="single"/>
+        </w:rPr>
+      </w:pPr>
+      <w:r>
+        <w:rPr>
+          <w:b/>
+          <w:bCs/>
+          <w:u w:val="single"/>
+        </w:rPr>
+        <w:t>Iterating Collection</w:t>
+      </w:r>
+    </w:p>
+    <w:p>
+      <w:pPr>
+        <w:pStyle w:val="ListParagraph"/>
+        <w:numPr>
+          <w:ilvl w:val="0"/>
+          <w:numId w:val="96"/>
+        </w:numPr>
+        <w:shd w:val="clear" w:color="auto" w:fill="FFFFFF" w:themeFill="background1"/>
+        <w:tabs>
+          <w:tab w:val="left" w:pos="927"/>
+        </w:tabs>
+      </w:pPr>
+      <w:r>
+        <w:t>Iterating collection means getting a values from the collection one by one.</w:t>
+      </w:r>
+    </w:p>
+    <w:p>
+      <w:pPr>
+        <w:pStyle w:val="ListParagraph"/>
+        <w:numPr>
+          <w:ilvl w:val="0"/>
+          <w:numId w:val="96"/>
+        </w:numPr>
+        <w:shd w:val="clear" w:color="auto" w:fill="FFFFFF" w:themeFill="background1"/>
+        <w:tabs>
+          <w:tab w:val="left" w:pos="927"/>
+        </w:tabs>
+      </w:pPr>
+      <w:r>
+        <w:t>This can be achieve by 2 ways</w:t>
+      </w:r>
+    </w:p>
+    <w:p>
+      <w:pPr>
+        <w:pStyle w:val="ListParagraph"/>
+        <w:numPr>
+          <w:ilvl w:val="1"/>
+          <w:numId w:val="96"/>
+        </w:numPr>
+        <w:shd w:val="clear" w:color="auto" w:fill="FFFFFF" w:themeFill="background1"/>
+        <w:tabs>
+          <w:tab w:val="left" w:pos="927"/>
+        </w:tabs>
+      </w:pPr>
+      <w:r>
+        <w:t>Iterator Interface</w:t>
+      </w:r>
+    </w:p>
+    <w:p>
+      <w:pPr>
+        <w:pStyle w:val="ListParagraph"/>
+        <w:numPr>
+          <w:ilvl w:val="1"/>
+          <w:numId w:val="96"/>
+        </w:numPr>
+        <w:shd w:val="clear" w:color="auto" w:fill="FFFFFF" w:themeFill="background1"/>
+        <w:tabs>
+          <w:tab w:val="left" w:pos="927"/>
+        </w:tabs>
+      </w:pPr>
+      <w:r>
+        <w:t>For Loop</w:t>
+      </w:r>
+    </w:p>
+    <w:p>
+      <w:pPr>
+        <w:shd w:val="clear" w:color="auto" w:fill="FFFFFF" w:themeFill="background1"/>
+        <w:tabs>
+          <w:tab w:val="left" w:pos="927"/>
+        </w:tabs>
+      </w:pPr>
+    </w:p>
+    <w:p>
+      <w:pPr>
+        <w:pStyle w:val="NoSpacing"/>
+      </w:pPr>
+      <w:r>
+        <w:t>Create an Collection with name “cart”. In side this collection store the Object of Product class.</w:t>
+      </w:r>
+    </w:p>
+    <w:p>
+      <w:pPr>
+        <w:pStyle w:val="NoSpacing"/>
+      </w:pPr>
+      <w:r>
+        <w:t>And print the billing details by iterating the list.</w:t>
+      </w:r>
+    </w:p>
+    <w:p>
+      <w:pPr>
+        <w:pStyle w:val="NoSpacing"/>
+      </w:pPr>
+      <w:r>
+        <w:t>Product Class Fields: Id, Name, Price, Quantity</w:t>
+      </w:r>
+    </w:p>
+    <w:p>
+      <w:pPr>
+        <w:pStyle w:val="NoSpacing"/>
+        <w:rPr>
+          <w:b/>
+          <w:bCs/>
+        </w:rPr>
+      </w:pPr>
+      <w:r>
+        <w:rPr>
+          <w:b/>
+          <w:bCs/>
+        </w:rPr>
+        <w:t>O/P</w:t>
+      </w:r>
+    </w:p>
+    <w:p>
+      <w:pPr>
+        <w:pStyle w:val="NoSpacing"/>
+      </w:pPr>
+      <w:r>
+        <w:t>Name</w:t>
+      </w:r>
+      <w:r>
+        <w:tab/>
+        <w:t>Price</w:t>
+      </w:r>
+      <w:r>
+        <w:tab/>
+      </w:r>
+      <w:r>
+        <w:tab/>
+        <w:t>Quantity</w:t>
+      </w:r>
+      <w:r>
+        <w:tab/>
+        <w:t>Total Price</w:t>
+      </w:r>
+    </w:p>
+    <w:p>
+      <w:pPr>
+        <w:pStyle w:val="NoSpacing"/>
+      </w:pPr>
+      <w:r>
+        <w:t>A</w:t>
+      </w:r>
+      <w:r>
+        <w:tab/>
+        <w:t>500</w:t>
+      </w:r>
+      <w:r>
+        <w:tab/>
+      </w:r>
+      <w:r>
+        <w:tab/>
+        <w:t>2</w:t>
+      </w:r>
+      <w:r>
+        <w:tab/>
+      </w:r>
+      <w:r>
+        <w:tab/>
+        <w:t>1000</w:t>
+      </w:r>
+    </w:p>
+    <w:p>
+      <w:pPr>
+        <w:pStyle w:val="NoSpacing"/>
+      </w:pPr>
+      <w:r>
+        <w:t>B</w:t>
+      </w:r>
+      <w:r>
+        <w:tab/>
+        <w:t>1000</w:t>
+      </w:r>
+      <w:r>
+        <w:tab/>
+      </w:r>
+      <w:r>
+        <w:tab/>
+        <w:t>1</w:t>
+      </w:r>
+      <w:r>
+        <w:tab/>
+      </w:r>
+      <w:r>
+        <w:tab/>
+        <w:t>1000</w:t>
+      </w:r>
+    </w:p>
+    <w:p>
+      <w:pPr>
+        <w:pStyle w:val="NoSpacing"/>
+      </w:pPr>
+      <w:r>
+        <w:t>C</w:t>
+      </w:r>
+      <w:r>
+        <w:tab/>
+        <w:t>1200</w:t>
+      </w:r>
+      <w:r>
+        <w:tab/>
+      </w:r>
+      <w:r>
+        <w:tab/>
+        <w:t>2</w:t>
+      </w:r>
+      <w:r>
+        <w:tab/>
+      </w:r>
+      <w:r>
+        <w:tab/>
+        <w:t>2400</w:t>
+      </w:r>
+    </w:p>
+    <w:p>
+      <w:pPr>
+        <w:pStyle w:val="NoSpacing"/>
+      </w:pPr>
+      <w:r>
+        <w:t>-------------------------------------------------------------------</w:t>
+      </w:r>
+    </w:p>
+    <w:p>
+      <w:pPr>
+        <w:pStyle w:val="NoSpacing"/>
+      </w:pPr>
+      <w:r>
+        <w:t>Total Amount:</w:t>
+      </w:r>
+      <w:r>
+        <w:tab/>
+        <w:t>4400</w:t>
+      </w:r>
+      <w:r>
+        <w:tab/>
       </w:r>
     </w:p>
     <w:sectPr>
@@ -35063,6 +37245,95 @@
     </w:lvl>
   </w:abstractNum>
   <w:abstractNum w:abstractNumId="86" w15:restartNumberingAfterBreak="0">
+    <w:nsid w:val="7210143E"/>
+    <w:multiLevelType w:val="hybridMultilevel"/>
+    <w:tmpl w:val="B344B544"/>
+    <w:lvl w:ilvl="0" w:tplc="0409000F">
+      <w:start w:val="1"/>
+      <w:numFmt w:val="decimal"/>
+      <w:lvlText w:val="%1."/>
+      <w:lvlJc w:val="left"/>
+      <w:pPr>
+        <w:ind w:left="720" w:hanging="360"/>
+      </w:pPr>
+      <w:rPr>
+        <w:rFonts w:hint="default"/>
+      </w:rPr>
+    </w:lvl>
+    <w:lvl w:ilvl="1" w:tplc="04090019" w:tentative="1">
+      <w:start w:val="1"/>
+      <w:numFmt w:val="lowerLetter"/>
+      <w:lvlText w:val="%2."/>
+      <w:lvlJc w:val="left"/>
+      <w:pPr>
+        <w:ind w:left="1440" w:hanging="360"/>
+      </w:pPr>
+    </w:lvl>
+    <w:lvl w:ilvl="2" w:tplc="0409001B" w:tentative="1">
+      <w:start w:val="1"/>
+      <w:numFmt w:val="lowerRoman"/>
+      <w:lvlText w:val="%3."/>
+      <w:lvlJc w:val="right"/>
+      <w:pPr>
+        <w:ind w:left="2160" w:hanging="180"/>
+      </w:pPr>
+    </w:lvl>
+    <w:lvl w:ilvl="3" w:tplc="0409000F" w:tentative="1">
+      <w:start w:val="1"/>
+      <w:numFmt w:val="decimal"/>
+      <w:lvlText w:val="%4."/>
+      <w:lvlJc w:val="left"/>
+      <w:pPr>
+        <w:ind w:left="2880" w:hanging="360"/>
+      </w:pPr>
+    </w:lvl>
+    <w:lvl w:ilvl="4" w:tplc="04090019" w:tentative="1">
+      <w:start w:val="1"/>
+      <w:numFmt w:val="lowerLetter"/>
+      <w:lvlText w:val="%5."/>
+      <w:lvlJc w:val="left"/>
+      <w:pPr>
+        <w:ind w:left="3600" w:hanging="360"/>
+      </w:pPr>
+    </w:lvl>
+    <w:lvl w:ilvl="5" w:tplc="0409001B" w:tentative="1">
+      <w:start w:val="1"/>
+      <w:numFmt w:val="lowerRoman"/>
+      <w:lvlText w:val="%6."/>
+      <w:lvlJc w:val="right"/>
+      <w:pPr>
+        <w:ind w:left="4320" w:hanging="180"/>
+      </w:pPr>
+    </w:lvl>
+    <w:lvl w:ilvl="6" w:tplc="0409000F" w:tentative="1">
+      <w:start w:val="1"/>
+      <w:numFmt w:val="decimal"/>
+      <w:lvlText w:val="%7."/>
+      <w:lvlJc w:val="left"/>
+      <w:pPr>
+        <w:ind w:left="5040" w:hanging="360"/>
+      </w:pPr>
+    </w:lvl>
+    <w:lvl w:ilvl="7" w:tplc="04090019" w:tentative="1">
+      <w:start w:val="1"/>
+      <w:numFmt w:val="lowerLetter"/>
+      <w:lvlText w:val="%8."/>
+      <w:lvlJc w:val="left"/>
+      <w:pPr>
+        <w:ind w:left="5760" w:hanging="360"/>
+      </w:pPr>
+    </w:lvl>
+    <w:lvl w:ilvl="8" w:tplc="0409001B" w:tentative="1">
+      <w:start w:val="1"/>
+      <w:numFmt w:val="lowerRoman"/>
+      <w:lvlText w:val="%9."/>
+      <w:lvlJc w:val="right"/>
+      <w:pPr>
+        <w:ind w:left="6480" w:hanging="180"/>
+      </w:pPr>
+    </w:lvl>
+  </w:abstractNum>
+  <w:abstractNum w:abstractNumId="87" w15:restartNumberingAfterBreak="0">
     <w:nsid w:val="724D3E6E"/>
     <w:multiLevelType w:val="hybridMultilevel"/>
     <w:tmpl w:val="183C3218"/>
@@ -35151,7 +37422,7 @@
       </w:pPr>
     </w:lvl>
   </w:abstractNum>
-  <w:abstractNum w:abstractNumId="87" w15:restartNumberingAfterBreak="0">
+  <w:abstractNum w:abstractNumId="88" w15:restartNumberingAfterBreak="0">
     <w:nsid w:val="73500E2A"/>
     <w:multiLevelType w:val="hybridMultilevel"/>
     <w:tmpl w:val="D45A19F8"/>
@@ -35240,7 +37511,7 @@
       </w:pPr>
     </w:lvl>
   </w:abstractNum>
-  <w:abstractNum w:abstractNumId="88" w15:restartNumberingAfterBreak="0">
+  <w:abstractNum w:abstractNumId="89" w15:restartNumberingAfterBreak="0">
     <w:nsid w:val="797A7EA8"/>
     <w:multiLevelType w:val="hybridMultilevel"/>
     <w:tmpl w:val="9DE25FB4"/>
@@ -35329,7 +37600,7 @@
       </w:pPr>
     </w:lvl>
   </w:abstractNum>
-  <w:abstractNum w:abstractNumId="89" w15:restartNumberingAfterBreak="0">
+  <w:abstractNum w:abstractNumId="90" w15:restartNumberingAfterBreak="0">
     <w:nsid w:val="79B439ED"/>
     <w:multiLevelType w:val="hybridMultilevel"/>
     <w:tmpl w:val="78002590"/>
@@ -35418,7 +37689,7 @@
       </w:pPr>
     </w:lvl>
   </w:abstractNum>
-  <w:abstractNum w:abstractNumId="90" w15:restartNumberingAfterBreak="0">
+  <w:abstractNum w:abstractNumId="91" w15:restartNumberingAfterBreak="0">
     <w:nsid w:val="79CC6325"/>
     <w:multiLevelType w:val="hybridMultilevel"/>
     <w:tmpl w:val="6CFC66DE"/>
@@ -35507,7 +37778,96 @@
       </w:pPr>
     </w:lvl>
   </w:abstractNum>
-  <w:abstractNum w:abstractNumId="91" w15:restartNumberingAfterBreak="0">
+  <w:abstractNum w:abstractNumId="92" w15:restartNumberingAfterBreak="0">
+    <w:nsid w:val="7CF10404"/>
+    <w:multiLevelType w:val="hybridMultilevel"/>
+    <w:tmpl w:val="C25CBD98"/>
+    <w:lvl w:ilvl="0" w:tplc="0409000F">
+      <w:start w:val="1"/>
+      <w:numFmt w:val="decimal"/>
+      <w:lvlText w:val="%1."/>
+      <w:lvlJc w:val="left"/>
+      <w:pPr>
+        <w:ind w:left="720" w:hanging="360"/>
+      </w:pPr>
+      <w:rPr>
+        <w:rFonts w:hint="default"/>
+      </w:rPr>
+    </w:lvl>
+    <w:lvl w:ilvl="1" w:tplc="04090019">
+      <w:start w:val="1"/>
+      <w:numFmt w:val="lowerLetter"/>
+      <w:lvlText w:val="%2."/>
+      <w:lvlJc w:val="left"/>
+      <w:pPr>
+        <w:ind w:left="1440" w:hanging="360"/>
+      </w:pPr>
+    </w:lvl>
+    <w:lvl w:ilvl="2" w:tplc="0409001B" w:tentative="1">
+      <w:start w:val="1"/>
+      <w:numFmt w:val="lowerRoman"/>
+      <w:lvlText w:val="%3."/>
+      <w:lvlJc w:val="right"/>
+      <w:pPr>
+        <w:ind w:left="2160" w:hanging="180"/>
+      </w:pPr>
+    </w:lvl>
+    <w:lvl w:ilvl="3" w:tplc="0409000F" w:tentative="1">
+      <w:start w:val="1"/>
+      <w:numFmt w:val="decimal"/>
+      <w:lvlText w:val="%4."/>
+      <w:lvlJc w:val="left"/>
+      <w:pPr>
+        <w:ind w:left="2880" w:hanging="360"/>
+      </w:pPr>
+    </w:lvl>
+    <w:lvl w:ilvl="4" w:tplc="04090019" w:tentative="1">
+      <w:start w:val="1"/>
+      <w:numFmt w:val="lowerLetter"/>
+      <w:lvlText w:val="%5."/>
+      <w:lvlJc w:val="left"/>
+      <w:pPr>
+        <w:ind w:left="3600" w:hanging="360"/>
+      </w:pPr>
+    </w:lvl>
+    <w:lvl w:ilvl="5" w:tplc="0409001B" w:tentative="1">
+      <w:start w:val="1"/>
+      <w:numFmt w:val="lowerRoman"/>
+      <w:lvlText w:val="%6."/>
+      <w:lvlJc w:val="right"/>
+      <w:pPr>
+        <w:ind w:left="4320" w:hanging="180"/>
+      </w:pPr>
+    </w:lvl>
+    <w:lvl w:ilvl="6" w:tplc="0409000F" w:tentative="1">
+      <w:start w:val="1"/>
+      <w:numFmt w:val="decimal"/>
+      <w:lvlText w:val="%7."/>
+      <w:lvlJc w:val="left"/>
+      <w:pPr>
+        <w:ind w:left="5040" w:hanging="360"/>
+      </w:pPr>
+    </w:lvl>
+    <w:lvl w:ilvl="7" w:tplc="04090019" w:tentative="1">
+      <w:start w:val="1"/>
+      <w:numFmt w:val="lowerLetter"/>
+      <w:lvlText w:val="%8."/>
+      <w:lvlJc w:val="left"/>
+      <w:pPr>
+        <w:ind w:left="5760" w:hanging="360"/>
+      </w:pPr>
+    </w:lvl>
+    <w:lvl w:ilvl="8" w:tplc="0409001B" w:tentative="1">
+      <w:start w:val="1"/>
+      <w:numFmt w:val="lowerRoman"/>
+      <w:lvlText w:val="%9."/>
+      <w:lvlJc w:val="right"/>
+      <w:pPr>
+        <w:ind w:left="6480" w:hanging="180"/>
+      </w:pPr>
+    </w:lvl>
+  </w:abstractNum>
+  <w:abstractNum w:abstractNumId="93" w15:restartNumberingAfterBreak="0">
     <w:nsid w:val="7D452561"/>
     <w:multiLevelType w:val="hybridMultilevel"/>
     <w:tmpl w:val="4BD45316"/>
@@ -35596,7 +37956,7 @@
       </w:pPr>
     </w:lvl>
   </w:abstractNum>
-  <w:abstractNum w:abstractNumId="92" w15:restartNumberingAfterBreak="0">
+  <w:abstractNum w:abstractNumId="94" w15:restartNumberingAfterBreak="0">
     <w:nsid w:val="7DD52B80"/>
     <w:multiLevelType w:val="hybridMultilevel"/>
     <w:tmpl w:val="B4B2AD9A"/>
@@ -35687,7 +38047,7 @@
       </w:pPr>
     </w:lvl>
   </w:abstractNum>
-  <w:abstractNum w:abstractNumId="93" w15:restartNumberingAfterBreak="0">
+  <w:abstractNum w:abstractNumId="95" w15:restartNumberingAfterBreak="0">
     <w:nsid w:val="7FBB01A3"/>
     <w:multiLevelType w:val="hybridMultilevel"/>
     <w:tmpl w:val="14D22426"/>
@@ -35852,7 +38212,7 @@
     <w:abstractNumId w:val="45"/>
   </w:num>
   <w:num w:numId="26" w16cid:durableId="1917665189">
-    <w:abstractNumId w:val="88"/>
+    <w:abstractNumId w:val="89"/>
   </w:num>
   <w:num w:numId="27" w16cid:durableId="340665435">
     <w:abstractNumId w:val="60"/>
@@ -35885,7 +38245,7 @@
     <w:abstractNumId w:val="20"/>
   </w:num>
   <w:num w:numId="37" w16cid:durableId="88281392">
-    <w:abstractNumId w:val="93"/>
+    <w:abstractNumId w:val="95"/>
   </w:num>
   <w:num w:numId="38" w16cid:durableId="1924990424">
     <w:abstractNumId w:val="32"/>
@@ -35906,7 +38266,7 @@
     <w:abstractNumId w:val="41"/>
   </w:num>
   <w:num w:numId="44" w16cid:durableId="340549009">
-    <w:abstractNumId w:val="89"/>
+    <w:abstractNumId w:val="90"/>
   </w:num>
   <w:num w:numId="45" w16cid:durableId="742214183">
     <w:abstractNumId w:val="0"/>
@@ -35945,7 +38305,7 @@
     <w:abstractNumId w:val="12"/>
   </w:num>
   <w:num w:numId="57" w16cid:durableId="1611276498">
-    <w:abstractNumId w:val="92"/>
+    <w:abstractNumId w:val="94"/>
   </w:num>
   <w:num w:numId="58" w16cid:durableId="458837692">
     <w:abstractNumId w:val="3"/>
@@ -35954,7 +38314,7 @@
     <w:abstractNumId w:val="54"/>
   </w:num>
   <w:num w:numId="60" w16cid:durableId="1312713876">
-    <w:abstractNumId w:val="90"/>
+    <w:abstractNumId w:val="91"/>
   </w:num>
   <w:num w:numId="61" w16cid:durableId="2133866355">
     <w:abstractNumId w:val="38"/>
@@ -35990,7 +38350,7 @@
     <w:abstractNumId w:val="50"/>
   </w:num>
   <w:num w:numId="72" w16cid:durableId="1257905990">
-    <w:abstractNumId w:val="87"/>
+    <w:abstractNumId w:val="88"/>
   </w:num>
   <w:num w:numId="73" w16cid:durableId="8459135">
     <w:abstractNumId w:val="81"/>
@@ -36020,7 +38380,7 @@
     <w:abstractNumId w:val="42"/>
   </w:num>
   <w:num w:numId="82" w16cid:durableId="659381625">
-    <w:abstractNumId w:val="91"/>
+    <w:abstractNumId w:val="93"/>
   </w:num>
   <w:num w:numId="83" w16cid:durableId="383413952">
     <w:abstractNumId w:val="47"/>
@@ -36044,7 +38404,7 @@
     <w:abstractNumId w:val="43"/>
   </w:num>
   <w:num w:numId="90" w16cid:durableId="1658878694">
-    <w:abstractNumId w:val="86"/>
+    <w:abstractNumId w:val="87"/>
   </w:num>
   <w:num w:numId="91" w16cid:durableId="961694318">
     <w:abstractNumId w:val="27"/>
@@ -36057,6 +38417,12 @@
   </w:num>
   <w:num w:numId="94" w16cid:durableId="1681660809">
     <w:abstractNumId w:val="65"/>
+  </w:num>
+  <w:num w:numId="95" w16cid:durableId="546574432">
+    <w:abstractNumId w:val="86"/>
+  </w:num>
+  <w:num w:numId="96" w16cid:durableId="2061857004">
+    <w:abstractNumId w:val="92"/>
   </w:num>
   <w:numIdMacAtCleanup w:val="86"/>
 </w:numbering>

</xml_diff>